<commit_message>
ultimo cambio especificaion de casos de uso
</commit_message>
<xml_diff>
--- a/arch - Analisis/ECU_Especificacion Casos De Uso/ARCH_ECU_C1.docx
+++ b/arch - Analisis/ECU_Especificacion Casos De Uso/ARCH_ECU_C1.docx
@@ -1193,43 +1193,7 @@
                 <w:rFonts w:ascii="Times New Roman" w:hAnsi="Times New Roman" w:cs="Times New Roman"/>
                 <w:i w:val="0"/>
               </w:rPr>
-              <w:t xml:space="preserve">Usuario comparte comentarios, fotos, </w:t>
-            </w:r>
-            <w:proofErr w:type="spellStart"/>
-            <w:r>
-              <w:rPr>
-                <w:rStyle w:val="nfasis"/>
-                <w:rFonts w:ascii="Times New Roman" w:hAnsi="Times New Roman" w:cs="Times New Roman"/>
-                <w:i w:val="0"/>
-              </w:rPr>
-              <w:t>etc</w:t>
-            </w:r>
-            <w:proofErr w:type="spellEnd"/>
-            <w:r>
-              <w:rPr>
-                <w:rStyle w:val="nfasis"/>
-                <w:rFonts w:ascii="Times New Roman" w:hAnsi="Times New Roman" w:cs="Times New Roman"/>
-                <w:i w:val="0"/>
-              </w:rPr>
-              <w:t xml:space="preserve"> </w:t>
-            </w:r>
-            <w:proofErr w:type="spellStart"/>
-            <w:r>
-              <w:rPr>
-                <w:rStyle w:val="nfasis"/>
-                <w:rFonts w:ascii="Times New Roman" w:hAnsi="Times New Roman" w:cs="Times New Roman"/>
-                <w:i w:val="0"/>
-              </w:rPr>
-              <w:t>via</w:t>
-            </w:r>
-            <w:proofErr w:type="spellEnd"/>
-            <w:r>
-              <w:rPr>
-                <w:rStyle w:val="nfasis"/>
-                <w:rFonts w:ascii="Times New Roman" w:hAnsi="Times New Roman" w:cs="Times New Roman"/>
-                <w:i w:val="0"/>
-              </w:rPr>
-              <w:t xml:space="preserve"> Facebook.</w:t>
+              <w:t>Usuario comparte comentarios, fotos, etc via Facebook.</w:t>
             </w:r>
           </w:p>
           <w:p>
@@ -1788,8 +1752,6 @@
               </w:rPr>
               <w:t>de las distintas secciones de la web, pudiendo visualizar el contenido compartido por otros usuarios.</w:t>
             </w:r>
-            <w:bookmarkStart w:id="2" w:name="_GoBack"/>
-            <w:bookmarkEnd w:id="2"/>
           </w:p>
         </w:tc>
       </w:tr>
@@ -1994,21 +1956,7 @@
                 <w:rStyle w:val="nfasis"/>
                 <w:rFonts w:ascii="Times New Roman" w:hAnsi="Times New Roman" w:cs="Times New Roman"/>
               </w:rPr>
-              <w:t xml:space="preserve">Usuario selecciona la opción </w:t>
-            </w:r>
-            <w:r>
-              <w:rPr>
-                <w:rStyle w:val="nfasis"/>
-                <w:rFonts w:ascii="Times New Roman" w:hAnsi="Times New Roman" w:cs="Times New Roman"/>
-              </w:rPr>
-              <w:t>Mi</w:t>
-            </w:r>
-            <w:r>
-              <w:rPr>
-                <w:rStyle w:val="nfasis"/>
-                <w:rFonts w:ascii="Times New Roman" w:hAnsi="Times New Roman" w:cs="Times New Roman"/>
-              </w:rPr>
-              <w:t xml:space="preserve">  Horario</w:t>
+              <w:t>Usuario selecciona la opción Visualizar contenido (planos o fotos)</w:t>
             </w:r>
           </w:p>
           <w:p>
@@ -2033,124 +1981,7 @@
                 <w:rStyle w:val="nfasis"/>
                 <w:rFonts w:ascii="Times New Roman" w:hAnsi="Times New Roman" w:cs="Times New Roman"/>
               </w:rPr>
-              <w:t>Usuario Selecciona el Formato de Visualización</w:t>
-            </w:r>
-          </w:p>
-          <w:p>
-            <w:pPr>
-              <w:pStyle w:val="Prrafodelista"/>
-              <w:widowControl w:val="0"/>
-              <w:numPr>
-                <w:ilvl w:val="2"/>
-                <w:numId w:val="6"/>
-              </w:numPr>
-              <w:spacing w:line="240" w:lineRule="atLeast"/>
-              <w:jc w:val="both"/>
-              <w:cnfStyle w:val="000000100000" w:firstRow="0" w:lastRow="0" w:firstColumn="0" w:lastColumn="0" w:oddVBand="0" w:evenVBand="0" w:oddHBand="1" w:evenHBand="0" w:firstRowFirstColumn="0" w:firstRowLastColumn="0" w:lastRowFirstColumn="0" w:lastRowLastColumn="0"/>
-              <w:rPr>
-                <w:rStyle w:val="nfasis"/>
-                <w:rFonts w:ascii="Times New Roman" w:hAnsi="Times New Roman" w:cs="Times New Roman"/>
-                <w:i w:val="0"/>
-              </w:rPr>
-            </w:pPr>
-            <w:r>
-              <w:rPr>
-                <w:rStyle w:val="nfasis"/>
-                <w:rFonts w:ascii="Times New Roman" w:hAnsi="Times New Roman" w:cs="Times New Roman"/>
-              </w:rPr>
-              <w:t xml:space="preserve">Usuario selecciona el </w:t>
-            </w:r>
-            <w:r>
-              <w:rPr>
-                <w:rStyle w:val="nfasis"/>
-                <w:rFonts w:ascii="Times New Roman" w:hAnsi="Times New Roman" w:cs="Times New Roman"/>
-              </w:rPr>
-              <w:t xml:space="preserve">formato </w:t>
-            </w:r>
-            <w:r>
-              <w:rPr>
-                <w:rStyle w:val="nfasis"/>
-                <w:rFonts w:ascii="Times New Roman" w:hAnsi="Times New Roman" w:cs="Times New Roman"/>
-              </w:rPr>
-              <w:t>en que desea ver su horario</w:t>
-            </w:r>
-            <w:r>
-              <w:rPr>
-                <w:rStyle w:val="nfasis"/>
-                <w:rFonts w:ascii="Times New Roman" w:hAnsi="Times New Roman" w:cs="Times New Roman"/>
-              </w:rPr>
-              <w:t>(Diario, Semanal o Mensual)</w:t>
-            </w:r>
-          </w:p>
-          <w:p>
-            <w:pPr>
-              <w:pStyle w:val="Prrafodelista"/>
-              <w:widowControl w:val="0"/>
-              <w:numPr>
-                <w:ilvl w:val="2"/>
-                <w:numId w:val="6"/>
-              </w:numPr>
-              <w:spacing w:line="240" w:lineRule="atLeast"/>
-              <w:jc w:val="both"/>
-              <w:cnfStyle w:val="000000100000" w:firstRow="0" w:lastRow="0" w:firstColumn="0" w:lastColumn="0" w:oddVBand="0" w:evenVBand="0" w:oddHBand="1" w:evenHBand="0" w:firstRowFirstColumn="0" w:firstRowLastColumn="0" w:lastRowFirstColumn="0" w:lastRowLastColumn="0"/>
-              <w:rPr>
-                <w:rStyle w:val="nfasis"/>
-                <w:rFonts w:ascii="Times New Roman" w:hAnsi="Times New Roman" w:cs="Times New Roman"/>
-                <w:i w:val="0"/>
-              </w:rPr>
-            </w:pPr>
-            <w:r>
-              <w:rPr>
-                <w:rStyle w:val="nfasis"/>
-                <w:rFonts w:ascii="Times New Roman" w:hAnsi="Times New Roman" w:cs="Times New Roman"/>
-              </w:rPr>
-              <w:t>Sistema procesa la petición del usuario</w:t>
-            </w:r>
-          </w:p>
-          <w:p>
-            <w:pPr>
-              <w:pStyle w:val="Prrafodelista"/>
-              <w:widowControl w:val="0"/>
-              <w:numPr>
-                <w:ilvl w:val="2"/>
-                <w:numId w:val="6"/>
-              </w:numPr>
-              <w:spacing w:line="240" w:lineRule="atLeast"/>
-              <w:jc w:val="both"/>
-              <w:cnfStyle w:val="000000100000" w:firstRow="0" w:lastRow="0" w:firstColumn="0" w:lastColumn="0" w:oddVBand="0" w:evenVBand="0" w:oddHBand="1" w:evenHBand="0" w:firstRowFirstColumn="0" w:firstRowLastColumn="0" w:lastRowFirstColumn="0" w:lastRowLastColumn="0"/>
-              <w:rPr>
-                <w:rStyle w:val="nfasis"/>
-                <w:rFonts w:ascii="Times New Roman" w:hAnsi="Times New Roman" w:cs="Times New Roman"/>
-                <w:i w:val="0"/>
-              </w:rPr>
-            </w:pPr>
-            <w:r>
-              <w:rPr>
-                <w:rStyle w:val="nfasis"/>
-                <w:rFonts w:ascii="Times New Roman" w:hAnsi="Times New Roman" w:cs="Times New Roman"/>
-              </w:rPr>
-              <w:t xml:space="preserve">Usuario recibe la información sobre su horario en </w:t>
-            </w:r>
-            <w:r>
-              <w:rPr>
-                <w:rStyle w:val="nfasis"/>
-                <w:rFonts w:ascii="Times New Roman" w:hAnsi="Times New Roman" w:cs="Times New Roman"/>
-              </w:rPr>
-              <w:t xml:space="preserve">el </w:t>
-            </w:r>
-            <w:r>
-              <w:rPr>
-                <w:rStyle w:val="nfasis"/>
-                <w:rFonts w:ascii="Times New Roman" w:hAnsi="Times New Roman" w:cs="Times New Roman"/>
-              </w:rPr>
-              <w:t xml:space="preserve"> </w:t>
-            </w:r>
-            <w:r>
-              <w:rPr>
-                <w:rStyle w:val="nfasis"/>
-                <w:rFonts w:ascii="Times New Roman" w:hAnsi="Times New Roman" w:cs="Times New Roman"/>
-              </w:rPr>
-              <w:t>formato que solicitó(Diario, semanal o mensual)</w:t>
+              <w:t>Usuario visualiza planos/fotos.</w:t>
             </w:r>
           </w:p>
           <w:p>
@@ -2175,471 +2006,8 @@
                 <w:rStyle w:val="nfasis"/>
                 <w:rFonts w:ascii="Times New Roman" w:hAnsi="Times New Roman" w:cs="Times New Roman"/>
               </w:rPr>
-              <w:t xml:space="preserve">Usuario selecciona la opción </w:t>
-            </w:r>
-            <w:r>
-              <w:rPr>
-                <w:rStyle w:val="nfasis"/>
-                <w:rFonts w:ascii="Times New Roman" w:hAnsi="Times New Roman" w:cs="Times New Roman"/>
-              </w:rPr>
-              <w:t>Añadir</w:t>
-            </w:r>
-            <w:r>
-              <w:rPr>
-                <w:rStyle w:val="nfasis"/>
-                <w:rFonts w:ascii="Times New Roman" w:hAnsi="Times New Roman" w:cs="Times New Roman"/>
-              </w:rPr>
-              <w:t xml:space="preserve"> Tarea</w:t>
-            </w:r>
-            <w:r>
-              <w:rPr>
-                <w:rStyle w:val="nfasis"/>
-                <w:rFonts w:ascii="Times New Roman" w:hAnsi="Times New Roman" w:cs="Times New Roman"/>
-              </w:rPr>
-              <w:t xml:space="preserve"> al Horario</w:t>
-            </w:r>
-          </w:p>
-          <w:p>
-            <w:pPr>
-              <w:pStyle w:val="Prrafodelista"/>
-              <w:widowControl w:val="0"/>
-              <w:numPr>
-                <w:ilvl w:val="2"/>
-                <w:numId w:val="6"/>
-              </w:numPr>
-              <w:spacing w:line="240" w:lineRule="atLeast"/>
-              <w:jc w:val="both"/>
-              <w:cnfStyle w:val="000000100000" w:firstRow="0" w:lastRow="0" w:firstColumn="0" w:lastColumn="0" w:oddVBand="0" w:evenVBand="0" w:oddHBand="1" w:evenHBand="0" w:firstRowFirstColumn="0" w:firstRowLastColumn="0" w:lastRowFirstColumn="0" w:lastRowLastColumn="0"/>
-              <w:rPr>
-                <w:rStyle w:val="nfasis"/>
-                <w:rFonts w:ascii="Times New Roman" w:hAnsi="Times New Roman" w:cs="Times New Roman"/>
-                <w:i w:val="0"/>
-              </w:rPr>
-            </w:pPr>
-            <w:r>
-              <w:rPr>
-                <w:rStyle w:val="nfasis"/>
-                <w:rFonts w:ascii="Times New Roman" w:hAnsi="Times New Roman" w:cs="Times New Roman"/>
-              </w:rPr>
-              <w:t>Usuario marca la opción Añadir Nueva Tarea</w:t>
-            </w:r>
-          </w:p>
-          <w:p>
-            <w:pPr>
-              <w:pStyle w:val="Prrafodelista"/>
-              <w:widowControl w:val="0"/>
-              <w:numPr>
-                <w:ilvl w:val="2"/>
-                <w:numId w:val="6"/>
-              </w:numPr>
-              <w:spacing w:line="240" w:lineRule="atLeast"/>
-              <w:jc w:val="both"/>
-              <w:cnfStyle w:val="000000100000" w:firstRow="0" w:lastRow="0" w:firstColumn="0" w:lastColumn="0" w:oddVBand="0" w:evenVBand="0" w:oddHBand="1" w:evenHBand="0" w:firstRowFirstColumn="0" w:firstRowLastColumn="0" w:lastRowFirstColumn="0" w:lastRowLastColumn="0"/>
-              <w:rPr>
-                <w:rStyle w:val="nfasis"/>
-                <w:rFonts w:ascii="Times New Roman" w:hAnsi="Times New Roman" w:cs="Times New Roman"/>
-                <w:i w:val="0"/>
-              </w:rPr>
-            </w:pPr>
-            <w:r>
-              <w:rPr>
-                <w:rStyle w:val="nfasis"/>
-                <w:rFonts w:ascii="Times New Roman" w:hAnsi="Times New Roman" w:cs="Times New Roman"/>
-              </w:rPr>
-              <w:lastRenderedPageBreak/>
-              <w:t>Sistema muestra un formulario con los campos vacíos para la nueva tarea</w:t>
-            </w:r>
-          </w:p>
-          <w:p>
-            <w:pPr>
-              <w:pStyle w:val="Prrafodelista"/>
-              <w:widowControl w:val="0"/>
-              <w:numPr>
-                <w:ilvl w:val="2"/>
-                <w:numId w:val="6"/>
-              </w:numPr>
-              <w:spacing w:line="240" w:lineRule="atLeast"/>
-              <w:jc w:val="both"/>
-              <w:cnfStyle w:val="000000100000" w:firstRow="0" w:lastRow="0" w:firstColumn="0" w:lastColumn="0" w:oddVBand="0" w:evenVBand="0" w:oddHBand="1" w:evenHBand="0" w:firstRowFirstColumn="0" w:firstRowLastColumn="0" w:lastRowFirstColumn="0" w:lastRowLastColumn="0"/>
-              <w:rPr>
-                <w:rStyle w:val="nfasis"/>
-                <w:rFonts w:ascii="Times New Roman" w:hAnsi="Times New Roman" w:cs="Times New Roman"/>
-                <w:i w:val="0"/>
-              </w:rPr>
-            </w:pPr>
-            <w:r>
-              <w:rPr>
-                <w:rStyle w:val="nfasis"/>
-                <w:rFonts w:ascii="Times New Roman" w:hAnsi="Times New Roman" w:cs="Times New Roman"/>
-              </w:rPr>
-              <w:t xml:space="preserve">Usuario ingresa </w:t>
-            </w:r>
-            <w:r>
-              <w:rPr>
-                <w:rStyle w:val="nfasis"/>
-                <w:rFonts w:ascii="Times New Roman" w:hAnsi="Times New Roman" w:cs="Times New Roman"/>
-              </w:rPr>
-              <w:t>las c</w:t>
-            </w:r>
-            <w:r>
-              <w:rPr>
-                <w:rStyle w:val="nfasis"/>
-                <w:rFonts w:ascii="Times New Roman" w:hAnsi="Times New Roman" w:cs="Times New Roman"/>
-              </w:rPr>
-              <w:t>aracterísticas de la tarea</w:t>
-            </w:r>
-            <w:r>
-              <w:rPr>
-                <w:rStyle w:val="nfasis"/>
-                <w:rFonts w:ascii="Times New Roman" w:hAnsi="Times New Roman" w:cs="Times New Roman"/>
-              </w:rPr>
-              <w:t xml:space="preserve"> en dichos campos </w:t>
-            </w:r>
-            <w:r>
-              <w:rPr>
-                <w:rStyle w:val="nfasis"/>
-                <w:rFonts w:ascii="Times New Roman" w:hAnsi="Times New Roman" w:cs="Times New Roman"/>
-              </w:rPr>
-              <w:t>(Nombre, Descripción, Fecha Limite</w:t>
-            </w:r>
-            <w:r>
-              <w:rPr>
-                <w:rStyle w:val="nfasis"/>
-                <w:rFonts w:ascii="Times New Roman" w:hAnsi="Times New Roman" w:cs="Times New Roman"/>
-              </w:rPr>
-              <w:t>, etc.</w:t>
-            </w:r>
-            <w:r>
-              <w:rPr>
-                <w:rStyle w:val="nfasis"/>
-                <w:rFonts w:ascii="Times New Roman" w:hAnsi="Times New Roman" w:cs="Times New Roman"/>
-              </w:rPr>
-              <w:t>)</w:t>
-            </w:r>
-          </w:p>
-          <w:p>
-            <w:pPr>
-              <w:pStyle w:val="Prrafodelista"/>
-              <w:widowControl w:val="0"/>
-              <w:numPr>
-                <w:ilvl w:val="2"/>
-                <w:numId w:val="6"/>
-              </w:numPr>
-              <w:spacing w:line="240" w:lineRule="atLeast"/>
-              <w:jc w:val="both"/>
-              <w:cnfStyle w:val="000000100000" w:firstRow="0" w:lastRow="0" w:firstColumn="0" w:lastColumn="0" w:oddVBand="0" w:evenVBand="0" w:oddHBand="1" w:evenHBand="0" w:firstRowFirstColumn="0" w:firstRowLastColumn="0" w:lastRowFirstColumn="0" w:lastRowLastColumn="0"/>
-              <w:rPr>
-                <w:rStyle w:val="nfasis"/>
-                <w:rFonts w:ascii="Times New Roman" w:hAnsi="Times New Roman" w:cs="Times New Roman"/>
-                <w:i w:val="0"/>
-              </w:rPr>
-            </w:pPr>
-            <w:r>
-              <w:rPr>
-                <w:rStyle w:val="nfasis"/>
-                <w:rFonts w:ascii="Times New Roman" w:hAnsi="Times New Roman" w:cs="Times New Roman"/>
-              </w:rPr>
-              <w:t>Usuario confirma su intención de añadir la nueva tarea al horario</w:t>
-            </w:r>
-          </w:p>
-          <w:p>
-            <w:pPr>
-              <w:pStyle w:val="Prrafodelista"/>
-              <w:widowControl w:val="0"/>
-              <w:numPr>
-                <w:ilvl w:val="2"/>
-                <w:numId w:val="6"/>
-              </w:numPr>
-              <w:spacing w:line="240" w:lineRule="atLeast"/>
-              <w:jc w:val="both"/>
-              <w:cnfStyle w:val="000000100000" w:firstRow="0" w:lastRow="0" w:firstColumn="0" w:lastColumn="0" w:oddVBand="0" w:evenVBand="0" w:oddHBand="1" w:evenHBand="0" w:firstRowFirstColumn="0" w:firstRowLastColumn="0" w:lastRowFirstColumn="0" w:lastRowLastColumn="0"/>
-              <w:rPr>
-                <w:rStyle w:val="nfasis"/>
-                <w:rFonts w:ascii="Times New Roman" w:hAnsi="Times New Roman" w:cs="Times New Roman"/>
-                <w:i w:val="0"/>
-              </w:rPr>
-            </w:pPr>
-            <w:r>
-              <w:rPr>
-                <w:rStyle w:val="nfasis"/>
-                <w:rFonts w:ascii="Times New Roman" w:hAnsi="Times New Roman" w:cs="Times New Roman"/>
-              </w:rPr>
-              <w:t>Sistema registra la nueva tarea</w:t>
-            </w:r>
-          </w:p>
-          <w:p>
-            <w:pPr>
-              <w:pStyle w:val="Prrafodelista"/>
-              <w:widowControl w:val="0"/>
-              <w:numPr>
-                <w:ilvl w:val="2"/>
-                <w:numId w:val="6"/>
-              </w:numPr>
-              <w:spacing w:line="240" w:lineRule="atLeast"/>
-              <w:jc w:val="both"/>
-              <w:cnfStyle w:val="000000100000" w:firstRow="0" w:lastRow="0" w:firstColumn="0" w:lastColumn="0" w:oddVBand="0" w:evenVBand="0" w:oddHBand="1" w:evenHBand="0" w:firstRowFirstColumn="0" w:firstRowLastColumn="0" w:lastRowFirstColumn="0" w:lastRowLastColumn="0"/>
-              <w:rPr>
-                <w:rStyle w:val="nfasis"/>
-                <w:rFonts w:ascii="Times New Roman" w:hAnsi="Times New Roman" w:cs="Times New Roman"/>
-                <w:i w:val="0"/>
-              </w:rPr>
-            </w:pPr>
-            <w:r>
-              <w:rPr>
-                <w:rStyle w:val="nfasis"/>
-                <w:rFonts w:ascii="Times New Roman" w:hAnsi="Times New Roman" w:cs="Times New Roman"/>
-              </w:rPr>
-              <w:t>Sistema actualiza la base de datos</w:t>
-            </w:r>
-          </w:p>
-          <w:p>
-            <w:pPr>
-              <w:pStyle w:val="Prrafodelista"/>
-              <w:widowControl w:val="0"/>
-              <w:numPr>
-                <w:ilvl w:val="1"/>
-                <w:numId w:val="6"/>
-              </w:numPr>
-              <w:spacing w:line="240" w:lineRule="atLeast"/>
-              <w:jc w:val="both"/>
-              <w:cnfStyle w:val="000000100000" w:firstRow="0" w:lastRow="0" w:firstColumn="0" w:lastColumn="0" w:oddVBand="0" w:evenVBand="0" w:oddHBand="1" w:evenHBand="0" w:firstRowFirstColumn="0" w:firstRowLastColumn="0" w:lastRowFirstColumn="0" w:lastRowLastColumn="0"/>
-              <w:rPr>
-                <w:rStyle w:val="nfasis"/>
-                <w:rFonts w:ascii="Times New Roman" w:hAnsi="Times New Roman" w:cs="Times New Roman"/>
-                <w:i w:val="0"/>
-              </w:rPr>
-            </w:pPr>
-            <w:r>
-              <w:rPr>
-                <w:rStyle w:val="nfasis"/>
-                <w:rFonts w:ascii="Times New Roman" w:hAnsi="Times New Roman" w:cs="Times New Roman"/>
-              </w:rPr>
-              <w:t xml:space="preserve">Usuario selecciona </w:t>
-            </w:r>
-            <w:r>
-              <w:rPr>
-                <w:rStyle w:val="nfasis"/>
-                <w:rFonts w:ascii="Times New Roman" w:hAnsi="Times New Roman" w:cs="Times New Roman"/>
-              </w:rPr>
-              <w:t>una T</w:t>
-            </w:r>
-            <w:r>
-              <w:rPr>
-                <w:rStyle w:val="nfasis"/>
-                <w:rFonts w:ascii="Times New Roman" w:hAnsi="Times New Roman" w:cs="Times New Roman"/>
-              </w:rPr>
-              <w:t>area</w:t>
-            </w:r>
-            <w:r>
-              <w:rPr>
-                <w:rStyle w:val="nfasis"/>
-                <w:rFonts w:ascii="Times New Roman" w:hAnsi="Times New Roman" w:cs="Times New Roman"/>
-              </w:rPr>
-              <w:t xml:space="preserve"> del Horario</w:t>
-            </w:r>
-          </w:p>
-          <w:p>
-            <w:pPr>
-              <w:pStyle w:val="Prrafodelista"/>
-              <w:widowControl w:val="0"/>
-              <w:numPr>
-                <w:ilvl w:val="2"/>
-                <w:numId w:val="6"/>
-              </w:numPr>
-              <w:spacing w:line="240" w:lineRule="atLeast"/>
-              <w:jc w:val="both"/>
-              <w:cnfStyle w:val="000000100000" w:firstRow="0" w:lastRow="0" w:firstColumn="0" w:lastColumn="0" w:oddVBand="0" w:evenVBand="0" w:oddHBand="1" w:evenHBand="0" w:firstRowFirstColumn="0" w:firstRowLastColumn="0" w:lastRowFirstColumn="0" w:lastRowLastColumn="0"/>
-              <w:rPr>
-                <w:rStyle w:val="nfasis"/>
-                <w:rFonts w:ascii="Times New Roman" w:hAnsi="Times New Roman" w:cs="Times New Roman"/>
-                <w:i w:val="0"/>
-              </w:rPr>
-            </w:pPr>
-            <w:r>
-              <w:rPr>
-                <w:rStyle w:val="nfasis"/>
-                <w:rFonts w:ascii="Times New Roman" w:hAnsi="Times New Roman" w:cs="Times New Roman"/>
-              </w:rPr>
-              <w:t xml:space="preserve">Usuario selecciona </w:t>
-            </w:r>
-            <w:r>
-              <w:rPr>
-                <w:rStyle w:val="nfasis"/>
-                <w:rFonts w:ascii="Times New Roman" w:hAnsi="Times New Roman" w:cs="Times New Roman"/>
-              </w:rPr>
-              <w:t xml:space="preserve">una </w:t>
-            </w:r>
-            <w:r>
-              <w:rPr>
-                <w:rStyle w:val="nfasis"/>
-                <w:rFonts w:ascii="Times New Roman" w:hAnsi="Times New Roman" w:cs="Times New Roman"/>
-              </w:rPr>
-              <w:t>tarea</w:t>
-            </w:r>
-            <w:r>
-              <w:rPr>
-                <w:rStyle w:val="nfasis"/>
-                <w:rFonts w:ascii="Times New Roman" w:hAnsi="Times New Roman" w:cs="Times New Roman"/>
-              </w:rPr>
-              <w:t xml:space="preserve"> de su horario</w:t>
-            </w:r>
-          </w:p>
-          <w:p>
-            <w:pPr>
-              <w:pStyle w:val="Prrafodelista"/>
-              <w:widowControl w:val="0"/>
-              <w:numPr>
-                <w:ilvl w:val="2"/>
-                <w:numId w:val="6"/>
-              </w:numPr>
-              <w:spacing w:line="240" w:lineRule="atLeast"/>
-              <w:jc w:val="both"/>
-              <w:cnfStyle w:val="000000100000" w:firstRow="0" w:lastRow="0" w:firstColumn="0" w:lastColumn="0" w:oddVBand="0" w:evenVBand="0" w:oddHBand="1" w:evenHBand="0" w:firstRowFirstColumn="0" w:firstRowLastColumn="0" w:lastRowFirstColumn="0" w:lastRowLastColumn="0"/>
-              <w:rPr>
-                <w:rStyle w:val="nfasis"/>
-                <w:rFonts w:ascii="Times New Roman" w:hAnsi="Times New Roman" w:cs="Times New Roman"/>
-                <w:i w:val="0"/>
-              </w:rPr>
-            </w:pPr>
-            <w:r>
-              <w:rPr>
-                <w:rStyle w:val="nfasis"/>
-                <w:rFonts w:ascii="Times New Roman" w:hAnsi="Times New Roman" w:cs="Times New Roman"/>
-              </w:rPr>
-              <w:t>Sistema muestra un formulario llenado con los datos de la tarea</w:t>
-            </w:r>
-          </w:p>
-          <w:p>
-            <w:pPr>
-              <w:pStyle w:val="Prrafodelista"/>
-              <w:widowControl w:val="0"/>
-              <w:numPr>
-                <w:ilvl w:val="2"/>
-                <w:numId w:val="6"/>
-              </w:numPr>
-              <w:spacing w:line="240" w:lineRule="atLeast"/>
-              <w:jc w:val="both"/>
-              <w:cnfStyle w:val="000000100000" w:firstRow="0" w:lastRow="0" w:firstColumn="0" w:lastColumn="0" w:oddVBand="0" w:evenVBand="0" w:oddHBand="1" w:evenHBand="0" w:firstRowFirstColumn="0" w:firstRowLastColumn="0" w:lastRowFirstColumn="0" w:lastRowLastColumn="0"/>
-              <w:rPr>
-                <w:rStyle w:val="nfasis"/>
-                <w:rFonts w:ascii="Times New Roman" w:hAnsi="Times New Roman" w:cs="Times New Roman"/>
-                <w:i w:val="0"/>
-              </w:rPr>
-            </w:pPr>
-            <w:r>
-              <w:rPr>
-                <w:rStyle w:val="nfasis"/>
-                <w:rFonts w:ascii="Times New Roman" w:hAnsi="Times New Roman" w:cs="Times New Roman"/>
-              </w:rPr>
-              <w:t>Usuario edita la i</w:t>
-            </w:r>
-            <w:r>
-              <w:rPr>
-                <w:rStyle w:val="nfasis"/>
-                <w:rFonts w:ascii="Times New Roman" w:hAnsi="Times New Roman" w:cs="Times New Roman"/>
-              </w:rPr>
-              <w:t xml:space="preserve">nformación necesaria </w:t>
-            </w:r>
-          </w:p>
-          <w:p>
-            <w:pPr>
-              <w:pStyle w:val="Prrafodelista"/>
-              <w:widowControl w:val="0"/>
-              <w:numPr>
-                <w:ilvl w:val="2"/>
-                <w:numId w:val="6"/>
-              </w:numPr>
-              <w:spacing w:line="240" w:lineRule="atLeast"/>
-              <w:jc w:val="both"/>
-              <w:cnfStyle w:val="000000100000" w:firstRow="0" w:lastRow="0" w:firstColumn="0" w:lastColumn="0" w:oddVBand="0" w:evenVBand="0" w:oddHBand="1" w:evenHBand="0" w:firstRowFirstColumn="0" w:firstRowLastColumn="0" w:lastRowFirstColumn="0" w:lastRowLastColumn="0"/>
-              <w:rPr>
-                <w:rStyle w:val="nfasis"/>
-                <w:rFonts w:ascii="Times New Roman" w:hAnsi="Times New Roman" w:cs="Times New Roman"/>
-                <w:i w:val="0"/>
-              </w:rPr>
-            </w:pPr>
-            <w:r>
-              <w:rPr>
-                <w:rStyle w:val="nfasis"/>
-                <w:rFonts w:ascii="Times New Roman" w:hAnsi="Times New Roman" w:cs="Times New Roman"/>
-              </w:rPr>
-              <w:t>Usuario confirma la actualización de la tarea</w:t>
-            </w:r>
-          </w:p>
-          <w:p>
-            <w:pPr>
-              <w:pStyle w:val="Prrafodelista"/>
-              <w:widowControl w:val="0"/>
-              <w:numPr>
-                <w:ilvl w:val="2"/>
-                <w:numId w:val="6"/>
-              </w:numPr>
-              <w:spacing w:line="240" w:lineRule="atLeast"/>
-              <w:jc w:val="both"/>
-              <w:cnfStyle w:val="000000100000" w:firstRow="0" w:lastRow="0" w:firstColumn="0" w:lastColumn="0" w:oddVBand="0" w:evenVBand="0" w:oddHBand="1" w:evenHBand="0" w:firstRowFirstColumn="0" w:firstRowLastColumn="0" w:lastRowFirstColumn="0" w:lastRowLastColumn="0"/>
-              <w:rPr>
-                <w:rStyle w:val="nfasis"/>
-                <w:rFonts w:ascii="Times New Roman" w:hAnsi="Times New Roman" w:cs="Times New Roman"/>
-                <w:i w:val="0"/>
-              </w:rPr>
-            </w:pPr>
-            <w:r>
-              <w:rPr>
-                <w:rStyle w:val="nfasis"/>
-                <w:rFonts w:ascii="Times New Roman" w:hAnsi="Times New Roman" w:cs="Times New Roman"/>
-              </w:rPr>
-              <w:t xml:space="preserve">Sistema registra </w:t>
-            </w:r>
-            <w:r>
-              <w:rPr>
-                <w:rStyle w:val="nfasis"/>
-                <w:rFonts w:ascii="Times New Roman" w:hAnsi="Times New Roman" w:cs="Times New Roman"/>
-              </w:rPr>
-              <w:t>los nuevos datos de la</w:t>
-            </w:r>
-            <w:r>
-              <w:rPr>
-                <w:rStyle w:val="nfasis"/>
-                <w:rFonts w:ascii="Times New Roman" w:hAnsi="Times New Roman" w:cs="Times New Roman"/>
-              </w:rPr>
-              <w:t xml:space="preserve"> tarea</w:t>
-            </w:r>
-          </w:p>
-          <w:p>
-            <w:pPr>
-              <w:pStyle w:val="Prrafodelista"/>
-              <w:widowControl w:val="0"/>
-              <w:numPr>
-                <w:ilvl w:val="2"/>
-                <w:numId w:val="6"/>
-              </w:numPr>
-              <w:spacing w:line="240" w:lineRule="atLeast"/>
-              <w:jc w:val="both"/>
-              <w:cnfStyle w:val="000000100000" w:firstRow="0" w:lastRow="0" w:firstColumn="0" w:lastColumn="0" w:oddVBand="0" w:evenVBand="0" w:oddHBand="1" w:evenHBand="0" w:firstRowFirstColumn="0" w:firstRowLastColumn="0" w:lastRowFirstColumn="0" w:lastRowLastColumn="0"/>
-              <w:rPr>
-                <w:rStyle w:val="nfasis"/>
-                <w:rFonts w:ascii="Times New Roman" w:hAnsi="Times New Roman" w:cs="Times New Roman"/>
-                <w:i w:val="0"/>
-              </w:rPr>
-            </w:pPr>
-            <w:r>
-              <w:rPr>
-                <w:rStyle w:val="nfasis"/>
-                <w:rFonts w:ascii="Times New Roman" w:hAnsi="Times New Roman" w:cs="Times New Roman"/>
-              </w:rPr>
-              <w:t>Sistema actualiza la base de datos</w:t>
-            </w:r>
-          </w:p>
-          <w:p>
-            <w:pPr>
-              <w:jc w:val="both"/>
-              <w:cnfStyle w:val="000000100000" w:firstRow="0" w:lastRow="0" w:firstColumn="0" w:lastColumn="0" w:oddVBand="0" w:evenVBand="0" w:oddHBand="1" w:evenHBand="0" w:firstRowFirstColumn="0" w:firstRowLastColumn="0" w:lastRowFirstColumn="0" w:lastRowLastColumn="0"/>
-              <w:rPr>
-                <w:rStyle w:val="nfasis"/>
-                <w:rFonts w:ascii="Times New Roman" w:hAnsi="Times New Roman" w:cs="Times New Roman"/>
-                <w:i w:val="0"/>
-              </w:rPr>
-            </w:pPr>
+              <w:t>Usuario visualiza comentarios hechos y recibidos.</w:t>
+            </w:r>
           </w:p>
         </w:tc>
       </w:tr>
@@ -2658,306 +2026,12 @@
                 <w:i w:val="0"/>
               </w:rPr>
             </w:pPr>
-            <w:r>
-              <w:rPr>
-                <w:rStyle w:val="nfasis"/>
-                <w:rFonts w:ascii="Times New Roman" w:hAnsi="Times New Roman" w:cs="Times New Roman"/>
-              </w:rPr>
-              <w:t>Flujo Alternativo</w:t>
-            </w:r>
           </w:p>
         </w:tc>
         <w:tc>
           <w:tcPr>
             <w:tcW w:w="6485" w:type="dxa"/>
           </w:tcPr>
-          <w:p>
-            <w:pPr>
-              <w:pStyle w:val="Prrafodelista"/>
-              <w:widowControl w:val="0"/>
-              <w:numPr>
-                <w:ilvl w:val="0"/>
-                <w:numId w:val="3"/>
-              </w:numPr>
-              <w:spacing w:line="240" w:lineRule="atLeast"/>
-              <w:jc w:val="both"/>
-              <w:cnfStyle w:val="000000000000" w:firstRow="0" w:lastRow="0" w:firstColumn="0" w:lastColumn="0" w:oddVBand="0" w:evenVBand="0" w:oddHBand="0" w:evenHBand="0" w:firstRowFirstColumn="0" w:firstRowLastColumn="0" w:lastRowFirstColumn="0" w:lastRowLastColumn="0"/>
-              <w:rPr>
-                <w:rStyle w:val="nfasis"/>
-                <w:rFonts w:ascii="Times New Roman" w:hAnsi="Times New Roman" w:cs="Times New Roman"/>
-                <w:i w:val="0"/>
-              </w:rPr>
-            </w:pPr>
-            <w:r>
-              <w:rPr>
-                <w:rStyle w:val="nfasis"/>
-                <w:rFonts w:ascii="Times New Roman" w:hAnsi="Times New Roman" w:cs="Times New Roman"/>
-              </w:rPr>
-              <w:t xml:space="preserve">Usuario no registrado(En el punto </w:t>
-            </w:r>
-            <w:r>
-              <w:rPr>
-                <w:rStyle w:val="nfasis"/>
-                <w:rFonts w:ascii="Times New Roman" w:hAnsi="Times New Roman" w:cs="Times New Roman"/>
-              </w:rPr>
-              <w:t>1.b</w:t>
-            </w:r>
-            <w:r>
-              <w:rPr>
-                <w:rStyle w:val="nfasis"/>
-                <w:rFonts w:ascii="Times New Roman" w:hAnsi="Times New Roman" w:cs="Times New Roman"/>
-              </w:rPr>
-              <w:t>)</w:t>
-            </w:r>
-          </w:p>
-          <w:p>
-            <w:pPr>
-              <w:pStyle w:val="Prrafodelista"/>
-              <w:widowControl w:val="0"/>
-              <w:numPr>
-                <w:ilvl w:val="1"/>
-                <w:numId w:val="3"/>
-              </w:numPr>
-              <w:spacing w:line="240" w:lineRule="atLeast"/>
-              <w:jc w:val="both"/>
-              <w:cnfStyle w:val="000000000000" w:firstRow="0" w:lastRow="0" w:firstColumn="0" w:lastColumn="0" w:oddVBand="0" w:evenVBand="0" w:oddHBand="0" w:evenHBand="0" w:firstRowFirstColumn="0" w:firstRowLastColumn="0" w:lastRowFirstColumn="0" w:lastRowLastColumn="0"/>
-              <w:rPr>
-                <w:rStyle w:val="nfasis"/>
-                <w:rFonts w:ascii="Times New Roman" w:hAnsi="Times New Roman" w:cs="Times New Roman"/>
-                <w:i w:val="0"/>
-              </w:rPr>
-            </w:pPr>
-            <w:r>
-              <w:rPr>
-                <w:rStyle w:val="nfasis"/>
-                <w:rFonts w:ascii="Times New Roman" w:hAnsi="Times New Roman" w:cs="Times New Roman"/>
-              </w:rPr>
-              <w:t xml:space="preserve">Sistema revisa que exista una sesión activa </w:t>
-            </w:r>
-          </w:p>
-          <w:p>
-            <w:pPr>
-              <w:pStyle w:val="Prrafodelista"/>
-              <w:widowControl w:val="0"/>
-              <w:numPr>
-                <w:ilvl w:val="1"/>
-                <w:numId w:val="3"/>
-              </w:numPr>
-              <w:spacing w:line="240" w:lineRule="atLeast"/>
-              <w:jc w:val="both"/>
-              <w:cnfStyle w:val="000000000000" w:firstRow="0" w:lastRow="0" w:firstColumn="0" w:lastColumn="0" w:oddVBand="0" w:evenVBand="0" w:oddHBand="0" w:evenHBand="0" w:firstRowFirstColumn="0" w:firstRowLastColumn="0" w:lastRowFirstColumn="0" w:lastRowLastColumn="0"/>
-              <w:rPr>
-                <w:rStyle w:val="nfasis"/>
-                <w:rFonts w:ascii="Times New Roman" w:hAnsi="Times New Roman" w:cs="Times New Roman"/>
-                <w:i w:val="0"/>
-              </w:rPr>
-            </w:pPr>
-            <w:r>
-              <w:rPr>
-                <w:rStyle w:val="nfasis"/>
-                <w:rFonts w:ascii="Times New Roman" w:hAnsi="Times New Roman" w:cs="Times New Roman"/>
-              </w:rPr>
-              <w:t>Sistema solicitara que ingrese a la aplicación (M003)</w:t>
-            </w:r>
-          </w:p>
-          <w:p>
-            <w:pPr>
-              <w:pStyle w:val="Prrafodelista"/>
-              <w:widowControl w:val="0"/>
-              <w:numPr>
-                <w:ilvl w:val="1"/>
-                <w:numId w:val="3"/>
-              </w:numPr>
-              <w:spacing w:line="240" w:lineRule="atLeast"/>
-              <w:jc w:val="both"/>
-              <w:cnfStyle w:val="000000000000" w:firstRow="0" w:lastRow="0" w:firstColumn="0" w:lastColumn="0" w:oddVBand="0" w:evenVBand="0" w:oddHBand="0" w:evenHBand="0" w:firstRowFirstColumn="0" w:firstRowLastColumn="0" w:lastRowFirstColumn="0" w:lastRowLastColumn="0"/>
-              <w:rPr>
-                <w:rStyle w:val="nfasis"/>
-                <w:rFonts w:ascii="Times New Roman" w:hAnsi="Times New Roman" w:cs="Times New Roman"/>
-                <w:i w:val="0"/>
-              </w:rPr>
-            </w:pPr>
-            <w:r>
-              <w:rPr>
-                <w:rStyle w:val="nfasis"/>
-                <w:rFonts w:ascii="Times New Roman" w:hAnsi="Times New Roman" w:cs="Times New Roman"/>
-              </w:rPr>
-              <w:t xml:space="preserve">Usuario realizara pasos desde el punto </w:t>
-            </w:r>
-            <w:proofErr w:type="spellStart"/>
-            <w:r>
-              <w:rPr>
-                <w:rStyle w:val="nfasis"/>
-                <w:rFonts w:ascii="Times New Roman" w:hAnsi="Times New Roman" w:cs="Times New Roman"/>
-              </w:rPr>
-              <w:t>numero</w:t>
-            </w:r>
-            <w:proofErr w:type="spellEnd"/>
-            <w:r>
-              <w:rPr>
-                <w:rStyle w:val="nfasis"/>
-                <w:rFonts w:ascii="Times New Roman" w:hAnsi="Times New Roman" w:cs="Times New Roman"/>
-              </w:rPr>
-              <w:t xml:space="preserve"> 1.a o de lo contrario el caso de uso termina</w:t>
-            </w:r>
-          </w:p>
-          <w:p>
-            <w:pPr>
-              <w:pStyle w:val="Prrafodelista"/>
-              <w:widowControl w:val="0"/>
-              <w:spacing w:line="240" w:lineRule="atLeast"/>
-              <w:ind w:left="1567"/>
-              <w:jc w:val="both"/>
-              <w:cnfStyle w:val="000000000000" w:firstRow="0" w:lastRow="0" w:firstColumn="0" w:lastColumn="0" w:oddVBand="0" w:evenVBand="0" w:oddHBand="0" w:evenHBand="0" w:firstRowFirstColumn="0" w:firstRowLastColumn="0" w:lastRowFirstColumn="0" w:lastRowLastColumn="0"/>
-              <w:rPr>
-                <w:rStyle w:val="nfasis"/>
-                <w:rFonts w:ascii="Times New Roman" w:hAnsi="Times New Roman" w:cs="Times New Roman"/>
-                <w:i w:val="0"/>
-              </w:rPr>
-            </w:pPr>
-          </w:p>
-          <w:p>
-            <w:pPr>
-              <w:pStyle w:val="Prrafodelista"/>
-              <w:widowControl w:val="0"/>
-              <w:numPr>
-                <w:ilvl w:val="0"/>
-                <w:numId w:val="3"/>
-              </w:numPr>
-              <w:spacing w:line="240" w:lineRule="atLeast"/>
-              <w:jc w:val="both"/>
-              <w:cnfStyle w:val="000000000000" w:firstRow="0" w:lastRow="0" w:firstColumn="0" w:lastColumn="0" w:oddVBand="0" w:evenVBand="0" w:oddHBand="0" w:evenHBand="0" w:firstRowFirstColumn="0" w:firstRowLastColumn="0" w:lastRowFirstColumn="0" w:lastRowLastColumn="0"/>
-              <w:rPr>
-                <w:rStyle w:val="nfasis"/>
-                <w:rFonts w:ascii="Times New Roman" w:hAnsi="Times New Roman" w:cs="Times New Roman"/>
-                <w:i w:val="0"/>
-              </w:rPr>
-            </w:pPr>
-            <w:r>
-              <w:rPr>
-                <w:rStyle w:val="nfasis"/>
-                <w:rFonts w:ascii="Times New Roman" w:hAnsi="Times New Roman" w:cs="Times New Roman"/>
-              </w:rPr>
-              <w:t>No se puede actualizar la base</w:t>
-            </w:r>
-            <w:r>
-              <w:rPr>
-                <w:rStyle w:val="nfasis"/>
-                <w:rFonts w:ascii="Times New Roman" w:hAnsi="Times New Roman" w:cs="Times New Roman"/>
-              </w:rPr>
-              <w:t xml:space="preserve"> de datos(En </w:t>
-            </w:r>
-            <w:r>
-              <w:rPr>
-                <w:rStyle w:val="nfasis"/>
-                <w:rFonts w:ascii="Times New Roman" w:hAnsi="Times New Roman" w:cs="Times New Roman"/>
-              </w:rPr>
-              <w:t>l</w:t>
-            </w:r>
-            <w:r>
-              <w:rPr>
-                <w:rStyle w:val="nfasis"/>
-                <w:rFonts w:ascii="Times New Roman" w:hAnsi="Times New Roman" w:cs="Times New Roman"/>
-              </w:rPr>
-              <w:t>os</w:t>
-            </w:r>
-            <w:r>
-              <w:rPr>
-                <w:rStyle w:val="nfasis"/>
-                <w:rFonts w:ascii="Times New Roman" w:hAnsi="Times New Roman" w:cs="Times New Roman"/>
-              </w:rPr>
-              <w:t xml:space="preserve"> punto </w:t>
-            </w:r>
-            <w:r>
-              <w:rPr>
-                <w:rStyle w:val="nfasis"/>
-                <w:rFonts w:ascii="Times New Roman" w:hAnsi="Times New Roman" w:cs="Times New Roman"/>
-              </w:rPr>
-              <w:t>2.b.vi y 3.c.vi</w:t>
-            </w:r>
-            <w:r>
-              <w:rPr>
-                <w:rStyle w:val="nfasis"/>
-                <w:rFonts w:ascii="Times New Roman" w:hAnsi="Times New Roman" w:cs="Times New Roman"/>
-              </w:rPr>
-              <w:t>)</w:t>
-            </w:r>
-          </w:p>
-          <w:p>
-            <w:pPr>
-              <w:pStyle w:val="Prrafodelista"/>
-              <w:widowControl w:val="0"/>
-              <w:numPr>
-                <w:ilvl w:val="1"/>
-                <w:numId w:val="3"/>
-              </w:numPr>
-              <w:spacing w:line="240" w:lineRule="atLeast"/>
-              <w:jc w:val="both"/>
-              <w:cnfStyle w:val="000000000000" w:firstRow="0" w:lastRow="0" w:firstColumn="0" w:lastColumn="0" w:oddVBand="0" w:evenVBand="0" w:oddHBand="0" w:evenHBand="0" w:firstRowFirstColumn="0" w:firstRowLastColumn="0" w:lastRowFirstColumn="0" w:lastRowLastColumn="0"/>
-              <w:rPr>
-                <w:rStyle w:val="nfasis"/>
-                <w:rFonts w:ascii="Times New Roman" w:hAnsi="Times New Roman" w:cs="Times New Roman"/>
-                <w:i w:val="0"/>
-              </w:rPr>
-            </w:pPr>
-            <w:r>
-              <w:rPr>
-                <w:rStyle w:val="nfasis"/>
-                <w:rFonts w:ascii="Times New Roman" w:hAnsi="Times New Roman" w:cs="Times New Roman"/>
-              </w:rPr>
-              <w:t xml:space="preserve">Sistema mostrará un mensaje indicando todo el error, </w:t>
-            </w:r>
-          </w:p>
-          <w:p>
-            <w:pPr>
-              <w:pStyle w:val="Prrafodelista"/>
-              <w:widowControl w:val="0"/>
-              <w:numPr>
-                <w:ilvl w:val="1"/>
-                <w:numId w:val="3"/>
-              </w:numPr>
-              <w:spacing w:line="240" w:lineRule="atLeast"/>
-              <w:jc w:val="both"/>
-              <w:cnfStyle w:val="000000000000" w:firstRow="0" w:lastRow="0" w:firstColumn="0" w:lastColumn="0" w:oddVBand="0" w:evenVBand="0" w:oddHBand="0" w:evenHBand="0" w:firstRowFirstColumn="0" w:firstRowLastColumn="0" w:lastRowFirstColumn="0" w:lastRowLastColumn="0"/>
-              <w:rPr>
-                <w:rStyle w:val="nfasis"/>
-                <w:rFonts w:ascii="Times New Roman" w:hAnsi="Times New Roman" w:cs="Times New Roman"/>
-                <w:i w:val="0"/>
-              </w:rPr>
-            </w:pPr>
-            <w:r>
-              <w:rPr>
-                <w:rStyle w:val="nfasis"/>
-                <w:rFonts w:ascii="Times New Roman" w:hAnsi="Times New Roman" w:cs="Times New Roman"/>
-              </w:rPr>
-              <w:t>Sistema solicita al usuario que vuelva a ingresar los datos previos. (M002)</w:t>
-            </w:r>
-          </w:p>
-          <w:p>
-            <w:pPr>
-              <w:pStyle w:val="Prrafodelista"/>
-              <w:widowControl w:val="0"/>
-              <w:numPr>
-                <w:ilvl w:val="1"/>
-                <w:numId w:val="3"/>
-              </w:numPr>
-              <w:spacing w:line="240" w:lineRule="atLeast"/>
-              <w:jc w:val="both"/>
-              <w:cnfStyle w:val="000000000000" w:firstRow="0" w:lastRow="0" w:firstColumn="0" w:lastColumn="0" w:oddVBand="0" w:evenVBand="0" w:oddHBand="0" w:evenHBand="0" w:firstRowFirstColumn="0" w:firstRowLastColumn="0" w:lastRowFirstColumn="0" w:lastRowLastColumn="0"/>
-              <w:rPr>
-                <w:rStyle w:val="nfasis"/>
-                <w:rFonts w:ascii="Times New Roman" w:hAnsi="Times New Roman" w:cs="Times New Roman"/>
-                <w:i w:val="0"/>
-              </w:rPr>
-            </w:pPr>
-            <w:r>
-              <w:rPr>
-                <w:rStyle w:val="nfasis"/>
-                <w:rFonts w:ascii="Times New Roman" w:hAnsi="Times New Roman" w:cs="Times New Roman"/>
-              </w:rPr>
-              <w:t>Usuario realizara pasos desde el punto 2.b.iii o de lo contrario el caso de uso termina</w:t>
-            </w:r>
-          </w:p>
           <w:p>
             <w:pPr>
               <w:jc w:val="both"/>
@@ -3146,88 +2220,6 @@
                 <w:rFonts w:ascii="Times New Roman" w:hAnsi="Times New Roman" w:cs="Times New Roman"/>
               </w:rPr>
               <w:t xml:space="preserve"> en la base de datos</w:t>
-            </w:r>
-          </w:p>
-        </w:tc>
-      </w:tr>
-      <w:tr>
-        <w:trPr>
-          <w:cnfStyle w:val="000000100000" w:firstRow="0" w:lastRow="0" w:firstColumn="0" w:lastColumn="0" w:oddVBand="0" w:evenVBand="0" w:oddHBand="1" w:evenHBand="0" w:firstRowFirstColumn="0" w:firstRowLastColumn="0" w:lastRowFirstColumn="0" w:lastRowLastColumn="0"/>
-        </w:trPr>
-        <w:tc>
-          <w:tcPr>
-            <w:cnfStyle w:val="001000000000" w:firstRow="0" w:lastRow="0" w:firstColumn="1" w:lastColumn="0" w:oddVBand="0" w:evenVBand="0" w:oddHBand="0" w:evenHBand="0" w:firstRowFirstColumn="0" w:firstRowLastColumn="0" w:lastRowFirstColumn="0" w:lastRowLastColumn="0"/>
-            <w:tcW w:w="2235" w:type="dxa"/>
-          </w:tcPr>
-          <w:p>
-            <w:pPr>
-              <w:jc w:val="both"/>
-              <w:rPr>
-                <w:rStyle w:val="nfasis"/>
-                <w:rFonts w:ascii="Times New Roman" w:hAnsi="Times New Roman" w:cs="Times New Roman"/>
-                <w:i w:val="0"/>
-              </w:rPr>
-            </w:pPr>
-            <w:r>
-              <w:rPr>
-                <w:rStyle w:val="nfasis"/>
-                <w:rFonts w:ascii="Times New Roman" w:hAnsi="Times New Roman" w:cs="Times New Roman"/>
-              </w:rPr>
-              <w:t>Mensajes</w:t>
-            </w:r>
-          </w:p>
-        </w:tc>
-        <w:tc>
-          <w:tcPr>
-            <w:tcW w:w="6485" w:type="dxa"/>
-          </w:tcPr>
-          <w:p>
-            <w:pPr>
-              <w:pStyle w:val="Prrafodelista"/>
-              <w:ind w:left="0"/>
-              <w:jc w:val="both"/>
-              <w:cnfStyle w:val="000000100000" w:firstRow="0" w:lastRow="0" w:firstColumn="0" w:lastColumn="0" w:oddVBand="0" w:evenVBand="0" w:oddHBand="1" w:evenHBand="0" w:firstRowFirstColumn="0" w:firstRowLastColumn="0" w:lastRowFirstColumn="0" w:lastRowLastColumn="0"/>
-              <w:rPr>
-                <w:rStyle w:val="nfasis"/>
-                <w:rFonts w:ascii="Times New Roman" w:hAnsi="Times New Roman" w:cs="Times New Roman"/>
-                <w:i w:val="0"/>
-              </w:rPr>
-            </w:pPr>
-            <w:r>
-              <w:rPr>
-                <w:rStyle w:val="nfasis"/>
-                <w:rFonts w:ascii="Times New Roman" w:hAnsi="Times New Roman" w:cs="Times New Roman"/>
-              </w:rPr>
-              <w:t>M002 : “Ha ocurrido un error con la conexión, por favor vuela a intentarlo”</w:t>
-            </w:r>
-          </w:p>
-          <w:p>
-            <w:pPr>
-              <w:jc w:val="both"/>
-              <w:cnfStyle w:val="000000100000" w:firstRow="0" w:lastRow="0" w:firstColumn="0" w:lastColumn="0" w:oddVBand="0" w:evenVBand="0" w:oddHBand="1" w:evenHBand="0" w:firstRowFirstColumn="0" w:firstRowLastColumn="0" w:lastRowFirstColumn="0" w:lastRowLastColumn="0"/>
-              <w:rPr>
-                <w:rStyle w:val="nfasis"/>
-                <w:rFonts w:ascii="Times New Roman" w:hAnsi="Times New Roman" w:cs="Times New Roman"/>
-                <w:i w:val="0"/>
-              </w:rPr>
-            </w:pPr>
-          </w:p>
-          <w:p>
-            <w:pPr>
-              <w:jc w:val="both"/>
-              <w:cnfStyle w:val="000000100000" w:firstRow="0" w:lastRow="0" w:firstColumn="0" w:lastColumn="0" w:oddVBand="0" w:evenVBand="0" w:oddHBand="1" w:evenHBand="0" w:firstRowFirstColumn="0" w:firstRowLastColumn="0" w:lastRowFirstColumn="0" w:lastRowLastColumn="0"/>
-              <w:rPr>
-                <w:rStyle w:val="nfasis"/>
-                <w:rFonts w:ascii="Times New Roman" w:hAnsi="Times New Roman" w:cs="Times New Roman"/>
-                <w:i w:val="0"/>
-              </w:rPr>
-            </w:pPr>
-            <w:r>
-              <w:rPr>
-                <w:rStyle w:val="nfasis"/>
-                <w:rFonts w:ascii="Times New Roman" w:hAnsi="Times New Roman" w:cs="Times New Roman"/>
-              </w:rPr>
-              <w:t>M003 : “Por favor ingrese al sistema correctamente”</w:t>
             </w:r>
           </w:p>
         </w:tc>
@@ -3287,7 +2279,7 @@
                 <w:rFonts w:ascii="Times New Roman" w:hAnsi="Times New Roman" w:cs="Times New Roman"/>
                 <w:sz w:val="24"/>
               </w:rPr>
-              <w:t>Administrar  Horario</w:t>
+              <w:t>Gestionar planos</w:t>
             </w:r>
           </w:p>
         </w:tc>
@@ -3353,63 +2345,7 @@
                 <w:rStyle w:val="nfasis"/>
                 <w:rFonts w:ascii="Times New Roman" w:hAnsi="Times New Roman" w:cs="Times New Roman"/>
               </w:rPr>
-              <w:t xml:space="preserve">Administrar Horario permite manejar la información contenida </w:t>
-            </w:r>
-            <w:r>
-              <w:rPr>
-                <w:rStyle w:val="nfasis"/>
-                <w:rFonts w:ascii="Times New Roman" w:hAnsi="Times New Roman" w:cs="Times New Roman"/>
-              </w:rPr>
-              <w:t xml:space="preserve">dentro del </w:t>
-            </w:r>
-            <w:r>
-              <w:rPr>
-                <w:rStyle w:val="nfasis"/>
-                <w:rFonts w:ascii="Times New Roman" w:hAnsi="Times New Roman" w:cs="Times New Roman"/>
-              </w:rPr>
-              <w:t>horario</w:t>
-            </w:r>
-            <w:r>
-              <w:rPr>
-                <w:rStyle w:val="nfasis"/>
-                <w:rFonts w:ascii="Times New Roman" w:hAnsi="Times New Roman" w:cs="Times New Roman"/>
-              </w:rPr>
-              <w:t xml:space="preserve"> del usuario en cuestión</w:t>
-            </w:r>
-            <w:r>
-              <w:rPr>
-                <w:rStyle w:val="nfasis"/>
-                <w:rFonts w:ascii="Times New Roman" w:hAnsi="Times New Roman" w:cs="Times New Roman"/>
-              </w:rPr>
-              <w:t xml:space="preserve">. </w:t>
-            </w:r>
-            <w:r>
-              <w:rPr>
-                <w:rStyle w:val="nfasis"/>
-                <w:rFonts w:ascii="Times New Roman" w:hAnsi="Times New Roman" w:cs="Times New Roman"/>
-              </w:rPr>
-              <w:t>Esta información es la referida a t</w:t>
-            </w:r>
-            <w:r>
-              <w:rPr>
-                <w:rStyle w:val="nfasis"/>
-                <w:rFonts w:ascii="Times New Roman" w:hAnsi="Times New Roman" w:cs="Times New Roman"/>
-              </w:rPr>
-              <w:t xml:space="preserve">areas agregadas por el </w:t>
-            </w:r>
-            <w:r>
-              <w:rPr>
-                <w:rStyle w:val="nfasis"/>
-                <w:rFonts w:ascii="Times New Roman" w:hAnsi="Times New Roman" w:cs="Times New Roman"/>
-              </w:rPr>
-              <w:t>mismo usuario</w:t>
-            </w:r>
-            <w:r>
-              <w:rPr>
-                <w:rStyle w:val="nfasis"/>
-                <w:rFonts w:ascii="Times New Roman" w:hAnsi="Times New Roman" w:cs="Times New Roman"/>
-              </w:rPr>
-              <w:t>.</w:t>
+              <w:t>El aplicativo permite al usuario realizar distintas acciones con los planos que se visualizan en la web</w:t>
             </w:r>
           </w:p>
         </w:tc>
@@ -3434,7 +2370,6 @@
                 <w:rStyle w:val="nfasis"/>
                 <w:rFonts w:ascii="Times New Roman" w:hAnsi="Times New Roman" w:cs="Times New Roman"/>
               </w:rPr>
-              <w:lastRenderedPageBreak/>
               <w:t>Actor</w:t>
             </w:r>
           </w:p>
@@ -3623,14 +2558,7 @@
                 <w:rStyle w:val="nfasis"/>
                 <w:rFonts w:ascii="Times New Roman" w:hAnsi="Times New Roman" w:cs="Times New Roman"/>
               </w:rPr>
-              <w:t>Mi</w:t>
-            </w:r>
-            <w:r>
-              <w:rPr>
-                <w:rStyle w:val="nfasis"/>
-                <w:rFonts w:ascii="Times New Roman" w:hAnsi="Times New Roman" w:cs="Times New Roman"/>
-              </w:rPr>
-              <w:t xml:space="preserve">  Horario</w:t>
+              <w:t>visualizar planos</w:t>
             </w:r>
           </w:p>
           <w:p>
@@ -3655,124 +2583,14 @@
                 <w:rStyle w:val="nfasis"/>
                 <w:rFonts w:ascii="Times New Roman" w:hAnsi="Times New Roman" w:cs="Times New Roman"/>
               </w:rPr>
-              <w:t>Usuario Selecciona el Formato de Visualización</w:t>
-            </w:r>
-          </w:p>
-          <w:p>
-            <w:pPr>
-              <w:pStyle w:val="Prrafodelista"/>
-              <w:widowControl w:val="0"/>
-              <w:numPr>
-                <w:ilvl w:val="2"/>
-                <w:numId w:val="6"/>
-              </w:numPr>
-              <w:spacing w:line="240" w:lineRule="atLeast"/>
-              <w:jc w:val="both"/>
-              <w:cnfStyle w:val="000000100000" w:firstRow="0" w:lastRow="0" w:firstColumn="0" w:lastColumn="0" w:oddVBand="0" w:evenVBand="0" w:oddHBand="1" w:evenHBand="0" w:firstRowFirstColumn="0" w:firstRowLastColumn="0" w:lastRowFirstColumn="0" w:lastRowLastColumn="0"/>
-              <w:rPr>
-                <w:rStyle w:val="nfasis"/>
-                <w:rFonts w:ascii="Times New Roman" w:hAnsi="Times New Roman" w:cs="Times New Roman"/>
-                <w:i w:val="0"/>
-              </w:rPr>
-            </w:pPr>
-            <w:r>
-              <w:rPr>
-                <w:rStyle w:val="nfasis"/>
-                <w:rFonts w:ascii="Times New Roman" w:hAnsi="Times New Roman" w:cs="Times New Roman"/>
-              </w:rPr>
-              <w:t xml:space="preserve">Usuario selecciona el </w:t>
-            </w:r>
-            <w:r>
-              <w:rPr>
-                <w:rStyle w:val="nfasis"/>
-                <w:rFonts w:ascii="Times New Roman" w:hAnsi="Times New Roman" w:cs="Times New Roman"/>
-              </w:rPr>
-              <w:t xml:space="preserve">formato </w:t>
-            </w:r>
-            <w:r>
-              <w:rPr>
-                <w:rStyle w:val="nfasis"/>
-                <w:rFonts w:ascii="Times New Roman" w:hAnsi="Times New Roman" w:cs="Times New Roman"/>
-              </w:rPr>
-              <w:t>en que desea ver su horario</w:t>
-            </w:r>
-            <w:r>
-              <w:rPr>
-                <w:rStyle w:val="nfasis"/>
-                <w:rFonts w:ascii="Times New Roman" w:hAnsi="Times New Roman" w:cs="Times New Roman"/>
-              </w:rPr>
-              <w:t>(Diario, Semanal o Mensual)</w:t>
-            </w:r>
-          </w:p>
-          <w:p>
-            <w:pPr>
-              <w:pStyle w:val="Prrafodelista"/>
-              <w:widowControl w:val="0"/>
-              <w:numPr>
-                <w:ilvl w:val="2"/>
-                <w:numId w:val="6"/>
-              </w:numPr>
-              <w:spacing w:line="240" w:lineRule="atLeast"/>
-              <w:jc w:val="both"/>
-              <w:cnfStyle w:val="000000100000" w:firstRow="0" w:lastRow="0" w:firstColumn="0" w:lastColumn="0" w:oddVBand="0" w:evenVBand="0" w:oddHBand="1" w:evenHBand="0" w:firstRowFirstColumn="0" w:firstRowLastColumn="0" w:lastRowFirstColumn="0" w:lastRowLastColumn="0"/>
-              <w:rPr>
-                <w:rStyle w:val="nfasis"/>
-                <w:rFonts w:ascii="Times New Roman" w:hAnsi="Times New Roman" w:cs="Times New Roman"/>
-                <w:i w:val="0"/>
-              </w:rPr>
-            </w:pPr>
-            <w:r>
-              <w:rPr>
-                <w:rStyle w:val="nfasis"/>
-                <w:rFonts w:ascii="Times New Roman" w:hAnsi="Times New Roman" w:cs="Times New Roman"/>
-              </w:rPr>
-              <w:t>Sistema procesa la petición del usuario</w:t>
-            </w:r>
-          </w:p>
-          <w:p>
-            <w:pPr>
-              <w:pStyle w:val="Prrafodelista"/>
-              <w:widowControl w:val="0"/>
-              <w:numPr>
-                <w:ilvl w:val="2"/>
-                <w:numId w:val="6"/>
-              </w:numPr>
-              <w:spacing w:line="240" w:lineRule="atLeast"/>
-              <w:jc w:val="both"/>
-              <w:cnfStyle w:val="000000100000" w:firstRow="0" w:lastRow="0" w:firstColumn="0" w:lastColumn="0" w:oddVBand="0" w:evenVBand="0" w:oddHBand="1" w:evenHBand="0" w:firstRowFirstColumn="0" w:firstRowLastColumn="0" w:lastRowFirstColumn="0" w:lastRowLastColumn="0"/>
-              <w:rPr>
-                <w:rStyle w:val="nfasis"/>
-                <w:rFonts w:ascii="Times New Roman" w:hAnsi="Times New Roman" w:cs="Times New Roman"/>
-                <w:i w:val="0"/>
-              </w:rPr>
-            </w:pPr>
-            <w:r>
-              <w:rPr>
-                <w:rStyle w:val="nfasis"/>
-                <w:rFonts w:ascii="Times New Roman" w:hAnsi="Times New Roman" w:cs="Times New Roman"/>
-              </w:rPr>
-              <w:t xml:space="preserve">Usuario recibe la información sobre su horario en </w:t>
-            </w:r>
-            <w:r>
-              <w:rPr>
-                <w:rStyle w:val="nfasis"/>
-                <w:rFonts w:ascii="Times New Roman" w:hAnsi="Times New Roman" w:cs="Times New Roman"/>
-              </w:rPr>
-              <w:t xml:space="preserve">el </w:t>
-            </w:r>
-            <w:r>
-              <w:rPr>
-                <w:rStyle w:val="nfasis"/>
-                <w:rFonts w:ascii="Times New Roman" w:hAnsi="Times New Roman" w:cs="Times New Roman"/>
-              </w:rPr>
-              <w:t xml:space="preserve"> </w:t>
-            </w:r>
-            <w:r>
-              <w:rPr>
-                <w:rStyle w:val="nfasis"/>
-                <w:rFonts w:ascii="Times New Roman" w:hAnsi="Times New Roman" w:cs="Times New Roman"/>
-              </w:rPr>
-              <w:t>formato que solicitó(Diario, semanal o mensual)</w:t>
+              <w:t xml:space="preserve">Usuario Selecciona </w:t>
+            </w:r>
+            <w:r>
+              <w:rPr>
+                <w:rStyle w:val="nfasis"/>
+                <w:rFonts w:ascii="Times New Roman" w:hAnsi="Times New Roman" w:cs="Times New Roman"/>
+              </w:rPr>
+              <w:t>descargar plano</w:t>
             </w:r>
           </w:p>
           <w:p>
@@ -3797,220 +2615,7 @@
                 <w:rStyle w:val="nfasis"/>
                 <w:rFonts w:ascii="Times New Roman" w:hAnsi="Times New Roman" w:cs="Times New Roman"/>
               </w:rPr>
-              <w:t xml:space="preserve">Usuario selecciona la opción </w:t>
-            </w:r>
-            <w:r>
-              <w:rPr>
-                <w:rStyle w:val="nfasis"/>
-                <w:rFonts w:ascii="Times New Roman" w:hAnsi="Times New Roman" w:cs="Times New Roman"/>
-              </w:rPr>
-              <w:t>Añadir</w:t>
-            </w:r>
-            <w:r>
-              <w:rPr>
-                <w:rStyle w:val="nfasis"/>
-                <w:rFonts w:ascii="Times New Roman" w:hAnsi="Times New Roman" w:cs="Times New Roman"/>
-              </w:rPr>
-              <w:t xml:space="preserve"> Tarea</w:t>
-            </w:r>
-            <w:r>
-              <w:rPr>
-                <w:rStyle w:val="nfasis"/>
-                <w:rFonts w:ascii="Times New Roman" w:hAnsi="Times New Roman" w:cs="Times New Roman"/>
-              </w:rPr>
-              <w:t xml:space="preserve"> al Horario</w:t>
-            </w:r>
-          </w:p>
-          <w:p>
-            <w:pPr>
-              <w:pStyle w:val="Prrafodelista"/>
-              <w:widowControl w:val="0"/>
-              <w:numPr>
-                <w:ilvl w:val="2"/>
-                <w:numId w:val="6"/>
-              </w:numPr>
-              <w:spacing w:line="240" w:lineRule="atLeast"/>
-              <w:jc w:val="both"/>
-              <w:cnfStyle w:val="000000100000" w:firstRow="0" w:lastRow="0" w:firstColumn="0" w:lastColumn="0" w:oddVBand="0" w:evenVBand="0" w:oddHBand="1" w:evenHBand="0" w:firstRowFirstColumn="0" w:firstRowLastColumn="0" w:lastRowFirstColumn="0" w:lastRowLastColumn="0"/>
-              <w:rPr>
-                <w:rStyle w:val="nfasis"/>
-                <w:rFonts w:ascii="Times New Roman" w:hAnsi="Times New Roman" w:cs="Times New Roman"/>
-                <w:i w:val="0"/>
-              </w:rPr>
-            </w:pPr>
-            <w:r>
-              <w:rPr>
-                <w:rStyle w:val="nfasis"/>
-                <w:rFonts w:ascii="Times New Roman" w:hAnsi="Times New Roman" w:cs="Times New Roman"/>
-              </w:rPr>
-              <w:t>Usuario marca la opción Añadir Nueva Tarea</w:t>
-            </w:r>
-          </w:p>
-          <w:p>
-            <w:pPr>
-              <w:pStyle w:val="Prrafodelista"/>
-              <w:widowControl w:val="0"/>
-              <w:numPr>
-                <w:ilvl w:val="2"/>
-                <w:numId w:val="6"/>
-              </w:numPr>
-              <w:spacing w:line="240" w:lineRule="atLeast"/>
-              <w:jc w:val="both"/>
-              <w:cnfStyle w:val="000000100000" w:firstRow="0" w:lastRow="0" w:firstColumn="0" w:lastColumn="0" w:oddVBand="0" w:evenVBand="0" w:oddHBand="1" w:evenHBand="0" w:firstRowFirstColumn="0" w:firstRowLastColumn="0" w:lastRowFirstColumn="0" w:lastRowLastColumn="0"/>
-              <w:rPr>
-                <w:rStyle w:val="nfasis"/>
-                <w:rFonts w:ascii="Times New Roman" w:hAnsi="Times New Roman" w:cs="Times New Roman"/>
-                <w:i w:val="0"/>
-              </w:rPr>
-            </w:pPr>
-            <w:r>
-              <w:rPr>
-                <w:rStyle w:val="nfasis"/>
-                <w:rFonts w:ascii="Times New Roman" w:hAnsi="Times New Roman" w:cs="Times New Roman"/>
-              </w:rPr>
-              <w:t>Sistema muestra un formulario con los campos vacíos para la nueva tarea</w:t>
-            </w:r>
-          </w:p>
-          <w:p>
-            <w:pPr>
-              <w:pStyle w:val="Prrafodelista"/>
-              <w:widowControl w:val="0"/>
-              <w:numPr>
-                <w:ilvl w:val="2"/>
-                <w:numId w:val="6"/>
-              </w:numPr>
-              <w:spacing w:line="240" w:lineRule="atLeast"/>
-              <w:jc w:val="both"/>
-              <w:cnfStyle w:val="000000100000" w:firstRow="0" w:lastRow="0" w:firstColumn="0" w:lastColumn="0" w:oddVBand="0" w:evenVBand="0" w:oddHBand="1" w:evenHBand="0" w:firstRowFirstColumn="0" w:firstRowLastColumn="0" w:lastRowFirstColumn="0" w:lastRowLastColumn="0"/>
-              <w:rPr>
-                <w:rStyle w:val="nfasis"/>
-                <w:rFonts w:ascii="Times New Roman" w:hAnsi="Times New Roman" w:cs="Times New Roman"/>
-                <w:i w:val="0"/>
-              </w:rPr>
-            </w:pPr>
-            <w:r>
-              <w:rPr>
-                <w:rStyle w:val="nfasis"/>
-                <w:rFonts w:ascii="Times New Roman" w:hAnsi="Times New Roman" w:cs="Times New Roman"/>
-              </w:rPr>
-              <w:t xml:space="preserve">Usuario ingresa </w:t>
-            </w:r>
-            <w:r>
-              <w:rPr>
-                <w:rStyle w:val="nfasis"/>
-                <w:rFonts w:ascii="Times New Roman" w:hAnsi="Times New Roman" w:cs="Times New Roman"/>
-              </w:rPr>
-              <w:t>las c</w:t>
-            </w:r>
-            <w:r>
-              <w:rPr>
-                <w:rStyle w:val="nfasis"/>
-                <w:rFonts w:ascii="Times New Roman" w:hAnsi="Times New Roman" w:cs="Times New Roman"/>
-              </w:rPr>
-              <w:t>aracterísticas de la tarea</w:t>
-            </w:r>
-            <w:r>
-              <w:rPr>
-                <w:rStyle w:val="nfasis"/>
-                <w:rFonts w:ascii="Times New Roman" w:hAnsi="Times New Roman" w:cs="Times New Roman"/>
-              </w:rPr>
-              <w:t xml:space="preserve"> en dichos campos </w:t>
-            </w:r>
-            <w:r>
-              <w:rPr>
-                <w:rStyle w:val="nfasis"/>
-                <w:rFonts w:ascii="Times New Roman" w:hAnsi="Times New Roman" w:cs="Times New Roman"/>
-              </w:rPr>
-              <w:t>(Nombre, Descripción, Fecha Limite</w:t>
-            </w:r>
-            <w:r>
-              <w:rPr>
-                <w:rStyle w:val="nfasis"/>
-                <w:rFonts w:ascii="Times New Roman" w:hAnsi="Times New Roman" w:cs="Times New Roman"/>
-              </w:rPr>
-              <w:t>, etc.</w:t>
-            </w:r>
-            <w:r>
-              <w:rPr>
-                <w:rStyle w:val="nfasis"/>
-                <w:rFonts w:ascii="Times New Roman" w:hAnsi="Times New Roman" w:cs="Times New Roman"/>
-              </w:rPr>
-              <w:t>)</w:t>
-            </w:r>
-          </w:p>
-          <w:p>
-            <w:pPr>
-              <w:pStyle w:val="Prrafodelista"/>
-              <w:widowControl w:val="0"/>
-              <w:numPr>
-                <w:ilvl w:val="2"/>
-                <w:numId w:val="6"/>
-              </w:numPr>
-              <w:spacing w:line="240" w:lineRule="atLeast"/>
-              <w:jc w:val="both"/>
-              <w:cnfStyle w:val="000000100000" w:firstRow="0" w:lastRow="0" w:firstColumn="0" w:lastColumn="0" w:oddVBand="0" w:evenVBand="0" w:oddHBand="1" w:evenHBand="0" w:firstRowFirstColumn="0" w:firstRowLastColumn="0" w:lastRowFirstColumn="0" w:lastRowLastColumn="0"/>
-              <w:rPr>
-                <w:rStyle w:val="nfasis"/>
-                <w:rFonts w:ascii="Times New Roman" w:hAnsi="Times New Roman" w:cs="Times New Roman"/>
-                <w:i w:val="0"/>
-              </w:rPr>
-            </w:pPr>
-            <w:r>
-              <w:rPr>
-                <w:rStyle w:val="nfasis"/>
-                <w:rFonts w:ascii="Times New Roman" w:hAnsi="Times New Roman" w:cs="Times New Roman"/>
-              </w:rPr>
-              <w:t>Usuario confirma su intención de añadir la nueva tarea al horario</w:t>
-            </w:r>
-          </w:p>
-          <w:p>
-            <w:pPr>
-              <w:pStyle w:val="Prrafodelista"/>
-              <w:widowControl w:val="0"/>
-              <w:numPr>
-                <w:ilvl w:val="2"/>
-                <w:numId w:val="6"/>
-              </w:numPr>
-              <w:spacing w:line="240" w:lineRule="atLeast"/>
-              <w:jc w:val="both"/>
-              <w:cnfStyle w:val="000000100000" w:firstRow="0" w:lastRow="0" w:firstColumn="0" w:lastColumn="0" w:oddVBand="0" w:evenVBand="0" w:oddHBand="1" w:evenHBand="0" w:firstRowFirstColumn="0" w:firstRowLastColumn="0" w:lastRowFirstColumn="0" w:lastRowLastColumn="0"/>
-              <w:rPr>
-                <w:rStyle w:val="nfasis"/>
-                <w:rFonts w:ascii="Times New Roman" w:hAnsi="Times New Roman" w:cs="Times New Roman"/>
-                <w:i w:val="0"/>
-              </w:rPr>
-            </w:pPr>
-            <w:r>
-              <w:rPr>
-                <w:rStyle w:val="nfasis"/>
-                <w:rFonts w:ascii="Times New Roman" w:hAnsi="Times New Roman" w:cs="Times New Roman"/>
-              </w:rPr>
-              <w:t>Sistema registra la nueva tarea</w:t>
-            </w:r>
-          </w:p>
-          <w:p>
-            <w:pPr>
-              <w:pStyle w:val="Prrafodelista"/>
-              <w:widowControl w:val="0"/>
-              <w:numPr>
-                <w:ilvl w:val="2"/>
-                <w:numId w:val="6"/>
-              </w:numPr>
-              <w:spacing w:line="240" w:lineRule="atLeast"/>
-              <w:jc w:val="both"/>
-              <w:cnfStyle w:val="000000100000" w:firstRow="0" w:lastRow="0" w:firstColumn="0" w:lastColumn="0" w:oddVBand="0" w:evenVBand="0" w:oddHBand="1" w:evenHBand="0" w:firstRowFirstColumn="0" w:firstRowLastColumn="0" w:lastRowFirstColumn="0" w:lastRowLastColumn="0"/>
-              <w:rPr>
-                <w:rStyle w:val="nfasis"/>
-                <w:rFonts w:ascii="Times New Roman" w:hAnsi="Times New Roman" w:cs="Times New Roman"/>
-                <w:i w:val="0"/>
-              </w:rPr>
-            </w:pPr>
-            <w:r>
-              <w:rPr>
-                <w:rStyle w:val="nfasis"/>
-                <w:rFonts w:ascii="Times New Roman" w:hAnsi="Times New Roman" w:cs="Times New Roman"/>
-              </w:rPr>
-              <w:t>Sistema actualiza la base de datos</w:t>
+              <w:t>Usuario selecciona subir plano</w:t>
             </w:r>
           </w:p>
           <w:p>
@@ -4035,232 +2640,8 @@
                 <w:rStyle w:val="nfasis"/>
                 <w:rFonts w:ascii="Times New Roman" w:hAnsi="Times New Roman" w:cs="Times New Roman"/>
               </w:rPr>
-              <w:t xml:space="preserve">Usuario selecciona </w:t>
-            </w:r>
-            <w:r>
-              <w:rPr>
-                <w:rStyle w:val="nfasis"/>
-                <w:rFonts w:ascii="Times New Roman" w:hAnsi="Times New Roman" w:cs="Times New Roman"/>
-              </w:rPr>
-              <w:t>una T</w:t>
-            </w:r>
-            <w:r>
-              <w:rPr>
-                <w:rStyle w:val="nfasis"/>
-                <w:rFonts w:ascii="Times New Roman" w:hAnsi="Times New Roman" w:cs="Times New Roman"/>
-              </w:rPr>
-              <w:t>area</w:t>
-            </w:r>
-            <w:r>
-              <w:rPr>
-                <w:rStyle w:val="nfasis"/>
-                <w:rFonts w:ascii="Times New Roman" w:hAnsi="Times New Roman" w:cs="Times New Roman"/>
-              </w:rPr>
-              <w:t xml:space="preserve"> del Horario</w:t>
-            </w:r>
-          </w:p>
-          <w:p>
-            <w:pPr>
-              <w:pStyle w:val="Prrafodelista"/>
-              <w:widowControl w:val="0"/>
-              <w:numPr>
-                <w:ilvl w:val="2"/>
-                <w:numId w:val="6"/>
-              </w:numPr>
-              <w:spacing w:line="240" w:lineRule="atLeast"/>
-              <w:jc w:val="both"/>
-              <w:cnfStyle w:val="000000100000" w:firstRow="0" w:lastRow="0" w:firstColumn="0" w:lastColumn="0" w:oddVBand="0" w:evenVBand="0" w:oddHBand="1" w:evenHBand="0" w:firstRowFirstColumn="0" w:firstRowLastColumn="0" w:lastRowFirstColumn="0" w:lastRowLastColumn="0"/>
-              <w:rPr>
-                <w:rStyle w:val="nfasis"/>
-                <w:rFonts w:ascii="Times New Roman" w:hAnsi="Times New Roman" w:cs="Times New Roman"/>
-                <w:i w:val="0"/>
-              </w:rPr>
-            </w:pPr>
-            <w:r>
-              <w:rPr>
-                <w:rStyle w:val="nfasis"/>
-                <w:rFonts w:ascii="Times New Roman" w:hAnsi="Times New Roman" w:cs="Times New Roman"/>
-              </w:rPr>
-              <w:t xml:space="preserve">Usuario selecciona </w:t>
-            </w:r>
-            <w:r>
-              <w:rPr>
-                <w:rStyle w:val="nfasis"/>
-                <w:rFonts w:ascii="Times New Roman" w:hAnsi="Times New Roman" w:cs="Times New Roman"/>
-              </w:rPr>
-              <w:t xml:space="preserve">una </w:t>
-            </w:r>
-            <w:r>
-              <w:rPr>
-                <w:rStyle w:val="nfasis"/>
-                <w:rFonts w:ascii="Times New Roman" w:hAnsi="Times New Roman" w:cs="Times New Roman"/>
-              </w:rPr>
-              <w:t>tarea</w:t>
-            </w:r>
-            <w:r>
-              <w:rPr>
-                <w:rStyle w:val="nfasis"/>
-                <w:rFonts w:ascii="Times New Roman" w:hAnsi="Times New Roman" w:cs="Times New Roman"/>
-              </w:rPr>
-              <w:t xml:space="preserve"> de su horario</w:t>
-            </w:r>
-          </w:p>
-          <w:p>
-            <w:pPr>
-              <w:pStyle w:val="Prrafodelista"/>
-              <w:widowControl w:val="0"/>
-              <w:numPr>
-                <w:ilvl w:val="2"/>
-                <w:numId w:val="6"/>
-              </w:numPr>
-              <w:spacing w:line="240" w:lineRule="atLeast"/>
-              <w:jc w:val="both"/>
-              <w:cnfStyle w:val="000000100000" w:firstRow="0" w:lastRow="0" w:firstColumn="0" w:lastColumn="0" w:oddVBand="0" w:evenVBand="0" w:oddHBand="1" w:evenHBand="0" w:firstRowFirstColumn="0" w:firstRowLastColumn="0" w:lastRowFirstColumn="0" w:lastRowLastColumn="0"/>
-              <w:rPr>
-                <w:rStyle w:val="nfasis"/>
-                <w:rFonts w:ascii="Times New Roman" w:hAnsi="Times New Roman" w:cs="Times New Roman"/>
-                <w:i w:val="0"/>
-              </w:rPr>
-            </w:pPr>
-            <w:r>
-              <w:rPr>
-                <w:rStyle w:val="nfasis"/>
-                <w:rFonts w:ascii="Times New Roman" w:hAnsi="Times New Roman" w:cs="Times New Roman"/>
-              </w:rPr>
-              <w:t>Sistema muestra un formulario llenado con los datos de la tarea</w:t>
-            </w:r>
-          </w:p>
-          <w:p>
-            <w:pPr>
-              <w:pStyle w:val="Prrafodelista"/>
-              <w:widowControl w:val="0"/>
-              <w:numPr>
-                <w:ilvl w:val="2"/>
-                <w:numId w:val="6"/>
-              </w:numPr>
-              <w:spacing w:line="240" w:lineRule="atLeast"/>
-              <w:jc w:val="both"/>
-              <w:cnfStyle w:val="000000100000" w:firstRow="0" w:lastRow="0" w:firstColumn="0" w:lastColumn="0" w:oddVBand="0" w:evenVBand="0" w:oddHBand="1" w:evenHBand="0" w:firstRowFirstColumn="0" w:firstRowLastColumn="0" w:lastRowFirstColumn="0" w:lastRowLastColumn="0"/>
-              <w:rPr>
-                <w:rStyle w:val="nfasis"/>
-                <w:rFonts w:ascii="Times New Roman" w:hAnsi="Times New Roman" w:cs="Times New Roman"/>
-                <w:i w:val="0"/>
-              </w:rPr>
-            </w:pPr>
-            <w:r>
-              <w:rPr>
-                <w:rStyle w:val="nfasis"/>
-                <w:rFonts w:ascii="Times New Roman" w:hAnsi="Times New Roman" w:cs="Times New Roman"/>
-              </w:rPr>
-              <w:t>Usuario edita la i</w:t>
-            </w:r>
-            <w:r>
-              <w:rPr>
-                <w:rStyle w:val="nfasis"/>
-                <w:rFonts w:ascii="Times New Roman" w:hAnsi="Times New Roman" w:cs="Times New Roman"/>
-              </w:rPr>
-              <w:t xml:space="preserve">nformación necesaria </w:t>
-            </w:r>
-          </w:p>
-          <w:p>
-            <w:pPr>
-              <w:pStyle w:val="Prrafodelista"/>
-              <w:widowControl w:val="0"/>
-              <w:numPr>
-                <w:ilvl w:val="2"/>
-                <w:numId w:val="6"/>
-              </w:numPr>
-              <w:spacing w:line="240" w:lineRule="atLeast"/>
-              <w:jc w:val="both"/>
-              <w:cnfStyle w:val="000000100000" w:firstRow="0" w:lastRow="0" w:firstColumn="0" w:lastColumn="0" w:oddVBand="0" w:evenVBand="0" w:oddHBand="1" w:evenHBand="0" w:firstRowFirstColumn="0" w:firstRowLastColumn="0" w:lastRowFirstColumn="0" w:lastRowLastColumn="0"/>
-              <w:rPr>
-                <w:rStyle w:val="nfasis"/>
-                <w:rFonts w:ascii="Times New Roman" w:hAnsi="Times New Roman" w:cs="Times New Roman"/>
-                <w:i w:val="0"/>
-              </w:rPr>
-            </w:pPr>
-            <w:r>
-              <w:rPr>
-                <w:rStyle w:val="nfasis"/>
-                <w:rFonts w:ascii="Times New Roman" w:hAnsi="Times New Roman" w:cs="Times New Roman"/>
-              </w:rPr>
-              <w:t>Usuario confirma la actualización de la tarea</w:t>
-            </w:r>
-          </w:p>
-          <w:p>
-            <w:pPr>
-              <w:pStyle w:val="Prrafodelista"/>
-              <w:widowControl w:val="0"/>
-              <w:numPr>
-                <w:ilvl w:val="2"/>
-                <w:numId w:val="6"/>
-              </w:numPr>
-              <w:spacing w:line="240" w:lineRule="atLeast"/>
-              <w:jc w:val="both"/>
-              <w:cnfStyle w:val="000000100000" w:firstRow="0" w:lastRow="0" w:firstColumn="0" w:lastColumn="0" w:oddVBand="0" w:evenVBand="0" w:oddHBand="1" w:evenHBand="0" w:firstRowFirstColumn="0" w:firstRowLastColumn="0" w:lastRowFirstColumn="0" w:lastRowLastColumn="0"/>
-              <w:rPr>
-                <w:rStyle w:val="nfasis"/>
-                <w:rFonts w:ascii="Times New Roman" w:hAnsi="Times New Roman" w:cs="Times New Roman"/>
-                <w:i w:val="0"/>
-              </w:rPr>
-            </w:pPr>
-            <w:r>
-              <w:rPr>
-                <w:rStyle w:val="nfasis"/>
-                <w:rFonts w:ascii="Times New Roman" w:hAnsi="Times New Roman" w:cs="Times New Roman"/>
-              </w:rPr>
-              <w:t xml:space="preserve">Sistema registra </w:t>
-            </w:r>
-            <w:r>
-              <w:rPr>
-                <w:rStyle w:val="nfasis"/>
-                <w:rFonts w:ascii="Times New Roman" w:hAnsi="Times New Roman" w:cs="Times New Roman"/>
-              </w:rPr>
-              <w:t>los nuevos datos de la</w:t>
-            </w:r>
-            <w:r>
-              <w:rPr>
-                <w:rStyle w:val="nfasis"/>
-                <w:rFonts w:ascii="Times New Roman" w:hAnsi="Times New Roman" w:cs="Times New Roman"/>
-              </w:rPr>
-              <w:t xml:space="preserve"> tarea</w:t>
-            </w:r>
-          </w:p>
-          <w:p>
-            <w:pPr>
-              <w:pStyle w:val="Prrafodelista"/>
-              <w:widowControl w:val="0"/>
-              <w:numPr>
-                <w:ilvl w:val="2"/>
-                <w:numId w:val="6"/>
-              </w:numPr>
-              <w:spacing w:line="240" w:lineRule="atLeast"/>
-              <w:jc w:val="both"/>
-              <w:cnfStyle w:val="000000100000" w:firstRow="0" w:lastRow="0" w:firstColumn="0" w:lastColumn="0" w:oddVBand="0" w:evenVBand="0" w:oddHBand="1" w:evenHBand="0" w:firstRowFirstColumn="0" w:firstRowLastColumn="0" w:lastRowFirstColumn="0" w:lastRowLastColumn="0"/>
-              <w:rPr>
-                <w:rStyle w:val="nfasis"/>
-                <w:rFonts w:ascii="Times New Roman" w:hAnsi="Times New Roman" w:cs="Times New Roman"/>
-                <w:i w:val="0"/>
-              </w:rPr>
-            </w:pPr>
-            <w:r>
-              <w:rPr>
-                <w:rStyle w:val="nfasis"/>
-                <w:rFonts w:ascii="Times New Roman" w:hAnsi="Times New Roman" w:cs="Times New Roman"/>
-              </w:rPr>
-              <w:t>Sistema actualiza la base de datos</w:t>
-            </w:r>
-          </w:p>
-          <w:p>
-            <w:pPr>
-              <w:jc w:val="both"/>
-              <w:cnfStyle w:val="000000100000" w:firstRow="0" w:lastRow="0" w:firstColumn="0" w:lastColumn="0" w:oddVBand="0" w:evenVBand="0" w:oddHBand="1" w:evenHBand="0" w:firstRowFirstColumn="0" w:firstRowLastColumn="0" w:lastRowFirstColumn="0" w:lastRowLastColumn="0"/>
-              <w:rPr>
-                <w:rStyle w:val="nfasis"/>
-                <w:rFonts w:ascii="Times New Roman" w:hAnsi="Times New Roman" w:cs="Times New Roman"/>
-                <w:i w:val="0"/>
-              </w:rPr>
-            </w:pPr>
+              <w:t>Usuario selecciona comentar plano</w:t>
+            </w:r>
           </w:p>
         </w:tc>
       </w:tr>
@@ -4279,306 +2660,12 @@
                 <w:i w:val="0"/>
               </w:rPr>
             </w:pPr>
-            <w:r>
-              <w:rPr>
-                <w:rStyle w:val="nfasis"/>
-                <w:rFonts w:ascii="Times New Roman" w:hAnsi="Times New Roman" w:cs="Times New Roman"/>
-              </w:rPr>
-              <w:t>Flujo Alternativo</w:t>
-            </w:r>
           </w:p>
         </w:tc>
         <w:tc>
           <w:tcPr>
             <w:tcW w:w="6485" w:type="dxa"/>
           </w:tcPr>
-          <w:p>
-            <w:pPr>
-              <w:pStyle w:val="Prrafodelista"/>
-              <w:widowControl w:val="0"/>
-              <w:numPr>
-                <w:ilvl w:val="0"/>
-                <w:numId w:val="3"/>
-              </w:numPr>
-              <w:spacing w:line="240" w:lineRule="atLeast"/>
-              <w:jc w:val="both"/>
-              <w:cnfStyle w:val="000000000000" w:firstRow="0" w:lastRow="0" w:firstColumn="0" w:lastColumn="0" w:oddVBand="0" w:evenVBand="0" w:oddHBand="0" w:evenHBand="0" w:firstRowFirstColumn="0" w:firstRowLastColumn="0" w:lastRowFirstColumn="0" w:lastRowLastColumn="0"/>
-              <w:rPr>
-                <w:rStyle w:val="nfasis"/>
-                <w:rFonts w:ascii="Times New Roman" w:hAnsi="Times New Roman" w:cs="Times New Roman"/>
-                <w:i w:val="0"/>
-              </w:rPr>
-            </w:pPr>
-            <w:r>
-              <w:rPr>
-                <w:rStyle w:val="nfasis"/>
-                <w:rFonts w:ascii="Times New Roman" w:hAnsi="Times New Roman" w:cs="Times New Roman"/>
-              </w:rPr>
-              <w:t xml:space="preserve">Usuario no registrado(En el punto </w:t>
-            </w:r>
-            <w:r>
-              <w:rPr>
-                <w:rStyle w:val="nfasis"/>
-                <w:rFonts w:ascii="Times New Roman" w:hAnsi="Times New Roman" w:cs="Times New Roman"/>
-              </w:rPr>
-              <w:t>1.b</w:t>
-            </w:r>
-            <w:r>
-              <w:rPr>
-                <w:rStyle w:val="nfasis"/>
-                <w:rFonts w:ascii="Times New Roman" w:hAnsi="Times New Roman" w:cs="Times New Roman"/>
-              </w:rPr>
-              <w:t>)</w:t>
-            </w:r>
-          </w:p>
-          <w:p>
-            <w:pPr>
-              <w:pStyle w:val="Prrafodelista"/>
-              <w:widowControl w:val="0"/>
-              <w:numPr>
-                <w:ilvl w:val="1"/>
-                <w:numId w:val="3"/>
-              </w:numPr>
-              <w:spacing w:line="240" w:lineRule="atLeast"/>
-              <w:jc w:val="both"/>
-              <w:cnfStyle w:val="000000000000" w:firstRow="0" w:lastRow="0" w:firstColumn="0" w:lastColumn="0" w:oddVBand="0" w:evenVBand="0" w:oddHBand="0" w:evenHBand="0" w:firstRowFirstColumn="0" w:firstRowLastColumn="0" w:lastRowFirstColumn="0" w:lastRowLastColumn="0"/>
-              <w:rPr>
-                <w:rStyle w:val="nfasis"/>
-                <w:rFonts w:ascii="Times New Roman" w:hAnsi="Times New Roman" w:cs="Times New Roman"/>
-                <w:i w:val="0"/>
-              </w:rPr>
-            </w:pPr>
-            <w:r>
-              <w:rPr>
-                <w:rStyle w:val="nfasis"/>
-                <w:rFonts w:ascii="Times New Roman" w:hAnsi="Times New Roman" w:cs="Times New Roman"/>
-              </w:rPr>
-              <w:t xml:space="preserve">Sistema revisa que exista una sesión activa </w:t>
-            </w:r>
-          </w:p>
-          <w:p>
-            <w:pPr>
-              <w:pStyle w:val="Prrafodelista"/>
-              <w:widowControl w:val="0"/>
-              <w:numPr>
-                <w:ilvl w:val="1"/>
-                <w:numId w:val="3"/>
-              </w:numPr>
-              <w:spacing w:line="240" w:lineRule="atLeast"/>
-              <w:jc w:val="both"/>
-              <w:cnfStyle w:val="000000000000" w:firstRow="0" w:lastRow="0" w:firstColumn="0" w:lastColumn="0" w:oddVBand="0" w:evenVBand="0" w:oddHBand="0" w:evenHBand="0" w:firstRowFirstColumn="0" w:firstRowLastColumn="0" w:lastRowFirstColumn="0" w:lastRowLastColumn="0"/>
-              <w:rPr>
-                <w:rStyle w:val="nfasis"/>
-                <w:rFonts w:ascii="Times New Roman" w:hAnsi="Times New Roman" w:cs="Times New Roman"/>
-                <w:i w:val="0"/>
-              </w:rPr>
-            </w:pPr>
-            <w:r>
-              <w:rPr>
-                <w:rStyle w:val="nfasis"/>
-                <w:rFonts w:ascii="Times New Roman" w:hAnsi="Times New Roman" w:cs="Times New Roman"/>
-              </w:rPr>
-              <w:t>Sistema solicitara que ingrese a la aplicación (M003)</w:t>
-            </w:r>
-          </w:p>
-          <w:p>
-            <w:pPr>
-              <w:pStyle w:val="Prrafodelista"/>
-              <w:widowControl w:val="0"/>
-              <w:numPr>
-                <w:ilvl w:val="1"/>
-                <w:numId w:val="3"/>
-              </w:numPr>
-              <w:spacing w:line="240" w:lineRule="atLeast"/>
-              <w:jc w:val="both"/>
-              <w:cnfStyle w:val="000000000000" w:firstRow="0" w:lastRow="0" w:firstColumn="0" w:lastColumn="0" w:oddVBand="0" w:evenVBand="0" w:oddHBand="0" w:evenHBand="0" w:firstRowFirstColumn="0" w:firstRowLastColumn="0" w:lastRowFirstColumn="0" w:lastRowLastColumn="0"/>
-              <w:rPr>
-                <w:rStyle w:val="nfasis"/>
-                <w:rFonts w:ascii="Times New Roman" w:hAnsi="Times New Roman" w:cs="Times New Roman"/>
-                <w:i w:val="0"/>
-              </w:rPr>
-            </w:pPr>
-            <w:r>
-              <w:rPr>
-                <w:rStyle w:val="nfasis"/>
-                <w:rFonts w:ascii="Times New Roman" w:hAnsi="Times New Roman" w:cs="Times New Roman"/>
-              </w:rPr>
-              <w:t xml:space="preserve">Usuario realizara pasos desde el punto </w:t>
-            </w:r>
-            <w:proofErr w:type="spellStart"/>
-            <w:r>
-              <w:rPr>
-                <w:rStyle w:val="nfasis"/>
-                <w:rFonts w:ascii="Times New Roman" w:hAnsi="Times New Roman" w:cs="Times New Roman"/>
-              </w:rPr>
-              <w:t>numero</w:t>
-            </w:r>
-            <w:proofErr w:type="spellEnd"/>
-            <w:r>
-              <w:rPr>
-                <w:rStyle w:val="nfasis"/>
-                <w:rFonts w:ascii="Times New Roman" w:hAnsi="Times New Roman" w:cs="Times New Roman"/>
-              </w:rPr>
-              <w:t xml:space="preserve"> 1.a o de lo contrario el caso de uso termina</w:t>
-            </w:r>
-          </w:p>
-          <w:p>
-            <w:pPr>
-              <w:pStyle w:val="Prrafodelista"/>
-              <w:widowControl w:val="0"/>
-              <w:spacing w:line="240" w:lineRule="atLeast"/>
-              <w:ind w:left="1567"/>
-              <w:jc w:val="both"/>
-              <w:cnfStyle w:val="000000000000" w:firstRow="0" w:lastRow="0" w:firstColumn="0" w:lastColumn="0" w:oddVBand="0" w:evenVBand="0" w:oddHBand="0" w:evenHBand="0" w:firstRowFirstColumn="0" w:firstRowLastColumn="0" w:lastRowFirstColumn="0" w:lastRowLastColumn="0"/>
-              <w:rPr>
-                <w:rStyle w:val="nfasis"/>
-                <w:rFonts w:ascii="Times New Roman" w:hAnsi="Times New Roman" w:cs="Times New Roman"/>
-                <w:i w:val="0"/>
-              </w:rPr>
-            </w:pPr>
-          </w:p>
-          <w:p>
-            <w:pPr>
-              <w:pStyle w:val="Prrafodelista"/>
-              <w:widowControl w:val="0"/>
-              <w:numPr>
-                <w:ilvl w:val="0"/>
-                <w:numId w:val="3"/>
-              </w:numPr>
-              <w:spacing w:line="240" w:lineRule="atLeast"/>
-              <w:jc w:val="both"/>
-              <w:cnfStyle w:val="000000000000" w:firstRow="0" w:lastRow="0" w:firstColumn="0" w:lastColumn="0" w:oddVBand="0" w:evenVBand="0" w:oddHBand="0" w:evenHBand="0" w:firstRowFirstColumn="0" w:firstRowLastColumn="0" w:lastRowFirstColumn="0" w:lastRowLastColumn="0"/>
-              <w:rPr>
-                <w:rStyle w:val="nfasis"/>
-                <w:rFonts w:ascii="Times New Roman" w:hAnsi="Times New Roman" w:cs="Times New Roman"/>
-                <w:i w:val="0"/>
-              </w:rPr>
-            </w:pPr>
-            <w:r>
-              <w:rPr>
-                <w:rStyle w:val="nfasis"/>
-                <w:rFonts w:ascii="Times New Roman" w:hAnsi="Times New Roman" w:cs="Times New Roman"/>
-              </w:rPr>
-              <w:t>No se puede actualizar la base</w:t>
-            </w:r>
-            <w:r>
-              <w:rPr>
-                <w:rStyle w:val="nfasis"/>
-                <w:rFonts w:ascii="Times New Roman" w:hAnsi="Times New Roman" w:cs="Times New Roman"/>
-              </w:rPr>
-              <w:t xml:space="preserve"> de datos(En </w:t>
-            </w:r>
-            <w:r>
-              <w:rPr>
-                <w:rStyle w:val="nfasis"/>
-                <w:rFonts w:ascii="Times New Roman" w:hAnsi="Times New Roman" w:cs="Times New Roman"/>
-              </w:rPr>
-              <w:t>l</w:t>
-            </w:r>
-            <w:r>
-              <w:rPr>
-                <w:rStyle w:val="nfasis"/>
-                <w:rFonts w:ascii="Times New Roman" w:hAnsi="Times New Roman" w:cs="Times New Roman"/>
-              </w:rPr>
-              <w:t>os</w:t>
-            </w:r>
-            <w:r>
-              <w:rPr>
-                <w:rStyle w:val="nfasis"/>
-                <w:rFonts w:ascii="Times New Roman" w:hAnsi="Times New Roman" w:cs="Times New Roman"/>
-              </w:rPr>
-              <w:t xml:space="preserve"> punto </w:t>
-            </w:r>
-            <w:r>
-              <w:rPr>
-                <w:rStyle w:val="nfasis"/>
-                <w:rFonts w:ascii="Times New Roman" w:hAnsi="Times New Roman" w:cs="Times New Roman"/>
-              </w:rPr>
-              <w:t>2.b.vi y 3.c.vi</w:t>
-            </w:r>
-            <w:r>
-              <w:rPr>
-                <w:rStyle w:val="nfasis"/>
-                <w:rFonts w:ascii="Times New Roman" w:hAnsi="Times New Roman" w:cs="Times New Roman"/>
-              </w:rPr>
-              <w:t>)</w:t>
-            </w:r>
-          </w:p>
-          <w:p>
-            <w:pPr>
-              <w:pStyle w:val="Prrafodelista"/>
-              <w:widowControl w:val="0"/>
-              <w:numPr>
-                <w:ilvl w:val="1"/>
-                <w:numId w:val="3"/>
-              </w:numPr>
-              <w:spacing w:line="240" w:lineRule="atLeast"/>
-              <w:jc w:val="both"/>
-              <w:cnfStyle w:val="000000000000" w:firstRow="0" w:lastRow="0" w:firstColumn="0" w:lastColumn="0" w:oddVBand="0" w:evenVBand="0" w:oddHBand="0" w:evenHBand="0" w:firstRowFirstColumn="0" w:firstRowLastColumn="0" w:lastRowFirstColumn="0" w:lastRowLastColumn="0"/>
-              <w:rPr>
-                <w:rStyle w:val="nfasis"/>
-                <w:rFonts w:ascii="Times New Roman" w:hAnsi="Times New Roman" w:cs="Times New Roman"/>
-                <w:i w:val="0"/>
-              </w:rPr>
-            </w:pPr>
-            <w:r>
-              <w:rPr>
-                <w:rStyle w:val="nfasis"/>
-                <w:rFonts w:ascii="Times New Roman" w:hAnsi="Times New Roman" w:cs="Times New Roman"/>
-              </w:rPr>
-              <w:t xml:space="preserve">Sistema mostrará un mensaje indicando todo el error, </w:t>
-            </w:r>
-          </w:p>
-          <w:p>
-            <w:pPr>
-              <w:pStyle w:val="Prrafodelista"/>
-              <w:widowControl w:val="0"/>
-              <w:numPr>
-                <w:ilvl w:val="1"/>
-                <w:numId w:val="3"/>
-              </w:numPr>
-              <w:spacing w:line="240" w:lineRule="atLeast"/>
-              <w:jc w:val="both"/>
-              <w:cnfStyle w:val="000000000000" w:firstRow="0" w:lastRow="0" w:firstColumn="0" w:lastColumn="0" w:oddVBand="0" w:evenVBand="0" w:oddHBand="0" w:evenHBand="0" w:firstRowFirstColumn="0" w:firstRowLastColumn="0" w:lastRowFirstColumn="0" w:lastRowLastColumn="0"/>
-              <w:rPr>
-                <w:rStyle w:val="nfasis"/>
-                <w:rFonts w:ascii="Times New Roman" w:hAnsi="Times New Roman" w:cs="Times New Roman"/>
-                <w:i w:val="0"/>
-              </w:rPr>
-            </w:pPr>
-            <w:r>
-              <w:rPr>
-                <w:rStyle w:val="nfasis"/>
-                <w:rFonts w:ascii="Times New Roman" w:hAnsi="Times New Roman" w:cs="Times New Roman"/>
-              </w:rPr>
-              <w:t>Sistema solicita al usuario que vuelva a ingresar los datos previos. (M002)</w:t>
-            </w:r>
-          </w:p>
-          <w:p>
-            <w:pPr>
-              <w:pStyle w:val="Prrafodelista"/>
-              <w:widowControl w:val="0"/>
-              <w:numPr>
-                <w:ilvl w:val="1"/>
-                <w:numId w:val="3"/>
-              </w:numPr>
-              <w:spacing w:line="240" w:lineRule="atLeast"/>
-              <w:jc w:val="both"/>
-              <w:cnfStyle w:val="000000000000" w:firstRow="0" w:lastRow="0" w:firstColumn="0" w:lastColumn="0" w:oddVBand="0" w:evenVBand="0" w:oddHBand="0" w:evenHBand="0" w:firstRowFirstColumn="0" w:firstRowLastColumn="0" w:lastRowFirstColumn="0" w:lastRowLastColumn="0"/>
-              <w:rPr>
-                <w:rStyle w:val="nfasis"/>
-                <w:rFonts w:ascii="Times New Roman" w:hAnsi="Times New Roman" w:cs="Times New Roman"/>
-                <w:i w:val="0"/>
-              </w:rPr>
-            </w:pPr>
-            <w:r>
-              <w:rPr>
-                <w:rStyle w:val="nfasis"/>
-                <w:rFonts w:ascii="Times New Roman" w:hAnsi="Times New Roman" w:cs="Times New Roman"/>
-              </w:rPr>
-              <w:t>Usuario realizara pasos desde el punto 2.b.iii o de lo contrario el caso de uso termina</w:t>
-            </w:r>
-          </w:p>
           <w:p>
             <w:pPr>
               <w:jc w:val="both"/>
@@ -4731,7 +2818,6 @@
                 <w:rStyle w:val="nfasis"/>
                 <w:rFonts w:ascii="Times New Roman" w:hAnsi="Times New Roman" w:cs="Times New Roman"/>
               </w:rPr>
-              <w:lastRenderedPageBreak/>
               <w:t>Post Condiciones</w:t>
             </w:r>
           </w:p>
@@ -4772,88 +2858,6 @@
           </w:p>
         </w:tc>
       </w:tr>
-      <w:tr>
-        <w:trPr>
-          <w:cnfStyle w:val="000000100000" w:firstRow="0" w:lastRow="0" w:firstColumn="0" w:lastColumn="0" w:oddVBand="0" w:evenVBand="0" w:oddHBand="1" w:evenHBand="0" w:firstRowFirstColumn="0" w:firstRowLastColumn="0" w:lastRowFirstColumn="0" w:lastRowLastColumn="0"/>
-        </w:trPr>
-        <w:tc>
-          <w:tcPr>
-            <w:cnfStyle w:val="001000000000" w:firstRow="0" w:lastRow="0" w:firstColumn="1" w:lastColumn="0" w:oddVBand="0" w:evenVBand="0" w:oddHBand="0" w:evenHBand="0" w:firstRowFirstColumn="0" w:firstRowLastColumn="0" w:lastRowFirstColumn="0" w:lastRowLastColumn="0"/>
-            <w:tcW w:w="2235" w:type="dxa"/>
-          </w:tcPr>
-          <w:p>
-            <w:pPr>
-              <w:jc w:val="both"/>
-              <w:rPr>
-                <w:rStyle w:val="nfasis"/>
-                <w:rFonts w:ascii="Times New Roman" w:hAnsi="Times New Roman" w:cs="Times New Roman"/>
-                <w:i w:val="0"/>
-              </w:rPr>
-            </w:pPr>
-            <w:r>
-              <w:rPr>
-                <w:rStyle w:val="nfasis"/>
-                <w:rFonts w:ascii="Times New Roman" w:hAnsi="Times New Roman" w:cs="Times New Roman"/>
-              </w:rPr>
-              <w:t>Mensajes</w:t>
-            </w:r>
-          </w:p>
-        </w:tc>
-        <w:tc>
-          <w:tcPr>
-            <w:tcW w:w="6485" w:type="dxa"/>
-          </w:tcPr>
-          <w:p>
-            <w:pPr>
-              <w:pStyle w:val="Prrafodelista"/>
-              <w:ind w:left="0"/>
-              <w:jc w:val="both"/>
-              <w:cnfStyle w:val="000000100000" w:firstRow="0" w:lastRow="0" w:firstColumn="0" w:lastColumn="0" w:oddVBand="0" w:evenVBand="0" w:oddHBand="1" w:evenHBand="0" w:firstRowFirstColumn="0" w:firstRowLastColumn="0" w:lastRowFirstColumn="0" w:lastRowLastColumn="0"/>
-              <w:rPr>
-                <w:rStyle w:val="nfasis"/>
-                <w:rFonts w:ascii="Times New Roman" w:hAnsi="Times New Roman" w:cs="Times New Roman"/>
-                <w:i w:val="0"/>
-              </w:rPr>
-            </w:pPr>
-            <w:r>
-              <w:rPr>
-                <w:rStyle w:val="nfasis"/>
-                <w:rFonts w:ascii="Times New Roman" w:hAnsi="Times New Roman" w:cs="Times New Roman"/>
-              </w:rPr>
-              <w:t>M002 : “Ha ocurrido un error con la conexión, por favor vuela a intentarlo”</w:t>
-            </w:r>
-          </w:p>
-          <w:p>
-            <w:pPr>
-              <w:jc w:val="both"/>
-              <w:cnfStyle w:val="000000100000" w:firstRow="0" w:lastRow="0" w:firstColumn="0" w:lastColumn="0" w:oddVBand="0" w:evenVBand="0" w:oddHBand="1" w:evenHBand="0" w:firstRowFirstColumn="0" w:firstRowLastColumn="0" w:lastRowFirstColumn="0" w:lastRowLastColumn="0"/>
-              <w:rPr>
-                <w:rStyle w:val="nfasis"/>
-                <w:rFonts w:ascii="Times New Roman" w:hAnsi="Times New Roman" w:cs="Times New Roman"/>
-                <w:i w:val="0"/>
-              </w:rPr>
-            </w:pPr>
-          </w:p>
-          <w:p>
-            <w:pPr>
-              <w:jc w:val="both"/>
-              <w:cnfStyle w:val="000000100000" w:firstRow="0" w:lastRow="0" w:firstColumn="0" w:lastColumn="0" w:oddVBand="0" w:evenVBand="0" w:oddHBand="1" w:evenHBand="0" w:firstRowFirstColumn="0" w:firstRowLastColumn="0" w:lastRowFirstColumn="0" w:lastRowLastColumn="0"/>
-              <w:rPr>
-                <w:rStyle w:val="nfasis"/>
-                <w:rFonts w:ascii="Times New Roman" w:hAnsi="Times New Roman" w:cs="Times New Roman"/>
-                <w:i w:val="0"/>
-              </w:rPr>
-            </w:pPr>
-            <w:r>
-              <w:rPr>
-                <w:rStyle w:val="nfasis"/>
-                <w:rFonts w:ascii="Times New Roman" w:hAnsi="Times New Roman" w:cs="Times New Roman"/>
-              </w:rPr>
-              <w:t>M003 : “Por favor ingrese al sistema correctamente”</w:t>
-            </w:r>
-          </w:p>
-        </w:tc>
-      </w:tr>
     </w:tbl>
     <w:p>
       <w:pPr>
@@ -4862,6 +2866,8 @@
           <w:sz w:val="24"/>
         </w:rPr>
       </w:pPr>
+      <w:bookmarkStart w:id="2" w:name="_GoBack"/>
+      <w:bookmarkEnd w:id="2"/>
     </w:p>
     <w:p>
       <w:pPr>
@@ -5031,7 +3037,7 @@
                                   <w:sz w:val="72"/>
                                   <w:szCs w:val="72"/>
                                 </w:rPr>
-                                <w:t>7</w:t>
+                                <w:t>5</w:t>
                               </w:r>
                               <w:r>
                                 <w:rPr>
@@ -5108,7 +3114,7 @@
                             <w:sz w:val="72"/>
                             <w:szCs w:val="72"/>
                           </w:rPr>
-                          <w:t>7</w:t>
+                          <w:t>5</w:t>
                         </w:r>
                         <w:r>
                           <w:rPr>
@@ -5256,7 +3262,6 @@
                               <w:sz w:val="24"/>
                             </w:rPr>
                           </w:pPr>
-                          <w:proofErr w:type="spellStart"/>
                           <w:r>
                             <w:rPr>
                               <w:rFonts w:ascii="Century Gothic" w:hAnsi="Century Gothic"/>
@@ -5265,7 +3270,6 @@
                             </w:rPr>
                             <w:t>arch</w:t>
                           </w:r>
-                          <w:proofErr w:type="spellEnd"/>
                         </w:p>
                       </w:txbxContent>
                     </wps:txbx>
@@ -5299,7 +3303,6 @@
                         <w:sz w:val="24"/>
                       </w:rPr>
                     </w:pPr>
-                    <w:proofErr w:type="spellStart"/>
                     <w:r>
                       <w:rPr>
                         <w:rFonts w:ascii="Century Gothic" w:hAnsi="Century Gothic"/>
@@ -5308,7 +3311,6 @@
                       </w:rPr>
                       <w:t>arch</w:t>
                     </w:r>
-                    <w:proofErr w:type="spellEnd"/>
                   </w:p>
                 </w:txbxContent>
               </v:textbox>
@@ -7878,7 +5880,7 @@
 </file>
 
 <file path=customXml/itemProps1.xml><?xml version="1.0" encoding="utf-8"?>
-<ds:datastoreItem xmlns:ds="http://schemas.openxmlformats.org/officeDocument/2006/customXml" ds:itemID="{1AB7FBBD-2C02-4666-B263-02092652C988}">
+<ds:datastoreItem xmlns:ds="http://schemas.openxmlformats.org/officeDocument/2006/customXml" ds:itemID="{B800092B-6A65-44CF-8134-0EAB941E52D6}">
   <ds:schemaRefs>
     <ds:schemaRef ds:uri="http://schemas.openxmlformats.org/officeDocument/2006/bibliography"/>
   </ds:schemaRefs>

</xml_diff>